<commit_message>
Initialization of keystores at right point. Fixes for m2e. Updates to usage.
</commit_message>
<xml_diff>
--- a/usage.docx
+++ b/usage.docx
@@ -6,8 +6,13 @@
       <w:pPr>
         <w:pStyle w:val="Heading1"/>
       </w:pPr>
-      <w:r>
-        <w:t>Taverna 2.3 Server: Usage and API Guide</w:t>
+      <w:proofErr w:type="spellStart"/>
+      <w:r>
+        <w:t>Taverna</w:t>
+      </w:r>
+      <w:proofErr w:type="spellEnd"/>
+      <w:r>
+        <w:t xml:space="preserve"> 2.3 Server: Usage and API Guide</w:t>
       </w:r>
     </w:p>
     <w:p>
@@ -15,15 +20,31 @@
         <w:pStyle w:val="Heading2"/>
       </w:pPr>
       <w:r>
-        <w:t>The (RESTful) Usage Pattern</w:t>
-      </w:r>
-    </w:p>
-    <w:p>
-      <w:pPr>
-        <w:pStyle w:val="NormalParagraph"/>
-      </w:pPr>
-      <w:r>
-        <w:t xml:space="preserve">The Taverna 2 Server supports both REST and SOAP APIs; you may use either API to access the service and any of the workflow runs hosted by the service. The full service descriptions are available at </w:t>
+        <w:t>The (</w:t>
+      </w:r>
+      <w:proofErr w:type="spellStart"/>
+      <w:r>
+        <w:t>RESTful</w:t>
+      </w:r>
+      <w:proofErr w:type="spellEnd"/>
+      <w:r>
+        <w:t>) Usage Pattern</w:t>
+      </w:r>
+    </w:p>
+    <w:p>
+      <w:pPr>
+        <w:pStyle w:val="NormalParagraph"/>
+      </w:pPr>
+      <w:r>
+        <w:t xml:space="preserve">The </w:t>
+      </w:r>
+      <w:proofErr w:type="spellStart"/>
+      <w:r>
+        <w:t>Taverna</w:t>
+      </w:r>
+      <w:proofErr w:type="spellEnd"/>
+      <w:r>
+        <w:t xml:space="preserve"> 2 Server supports both REST and SOAP APIs; you may use either API to access the service and any of the workflow runs hosted by the service. The full service descriptions are available at </w:t>
       </w:r>
       <w:r>
         <w:rPr>
@@ -58,7 +79,15 @@
         </w:numPr>
       </w:pPr>
       <w:r>
-        <w:t xml:space="preserve">The client starts by creating a workflow run. This is done by POSTing a T2flow document to the service at the address </w:t>
+        <w:t xml:space="preserve">The client starts by creating a workflow run. This is done by </w:t>
+      </w:r>
+      <w:proofErr w:type="spellStart"/>
+      <w:r>
+        <w:t>POSTing</w:t>
+      </w:r>
+      <w:proofErr w:type="spellEnd"/>
+      <w:r>
+        <w:t xml:space="preserve"> a T2flow document to the service at the address </w:t>
       </w:r>
       <w:r>
         <w:rPr>
@@ -108,7 +137,15 @@
         <w:t>http://ns.taverna.org.uk/2010/xml/server/</w:t>
       </w:r>
       <w:r>
-        <w:t>, and the workflow (as saved by the Taverna Workbench) is the child element of that.</w:t>
+        <w:t xml:space="preserve">, and the workflow (as saved by the </w:t>
+      </w:r>
+      <w:proofErr w:type="spellStart"/>
+      <w:r>
+        <w:t>Taverna</w:t>
+      </w:r>
+      <w:proofErr w:type="spellEnd"/>
+      <w:r>
+        <w:t xml:space="preserve"> Workbench) is the child element of that.</w:t>
       </w:r>
     </w:p>
     <w:p>
@@ -316,8 +353,16 @@
         <w:rPr>
           <w:i/>
         </w:rPr>
-        <w:t>&lt;RUN_URI&gt;/wd</w:t>
-      </w:r>
+        <w:t>&lt;RUN_URI&gt;/</w:t>
+      </w:r>
+      <w:proofErr w:type="spellStart"/>
+      <w:r>
+        <w:rPr>
+          <w:i/>
+        </w:rPr>
+        <w:t>wd</w:t>
+      </w:r>
+      <w:proofErr w:type="spellEnd"/>
     </w:p>
     <w:p>
       <w:pPr>
@@ -431,12 +476,14 @@
       <w:r>
         <w:t>Note that “</w:t>
       </w:r>
+      <w:proofErr w:type="spellStart"/>
       <w:r>
         <w:rPr>
           <w:i/>
         </w:rPr>
         <w:t>QkFS</w:t>
       </w:r>
+      <w:proofErr w:type="spellEnd"/>
       <w:r>
         <w:t>” is the base64-encoded form of “</w:t>
       </w:r>
@@ -447,17 +494,28 @@
         <w:t>BAR</w:t>
       </w:r>
       <w:r>
-        <w:t xml:space="preserve">”, and that each workflow run has its own working directory into which </w:t>
+        <w:t>”, and that each workflow run has its own working directory into which u</w:t>
+      </w:r>
+      <w:r>
+        <w:t>p</w:t>
       </w:r>
       <w:r>
         <w:lastRenderedPageBreak/>
-        <w:t>uploaded files are placed; you are never told the name of this wor</w:t>
+        <w:t>loaded files are placed; you are never told the name of this wor</w:t>
       </w:r>
       <w:r>
         <w:t>k</w:t>
       </w:r>
       <w:r>
-        <w:t xml:space="preserve">ing directory. Once you've created the file, you can then set it to be the input for the port by PUTting this message to </w:t>
+        <w:t xml:space="preserve">ing directory. Once you've created the file, you can then set it to be the input for the port by </w:t>
+      </w:r>
+      <w:proofErr w:type="spellStart"/>
+      <w:r>
+        <w:t>PUTting</w:t>
+      </w:r>
+      <w:proofErr w:type="spellEnd"/>
+      <w:r>
+        <w:t xml:space="preserve"> this message to </w:t>
       </w:r>
       <w:r>
         <w:rPr>
@@ -572,7 +630,15 @@
         <w:t>IN</w:t>
       </w:r>
       <w:r>
-        <w:t xml:space="preserve">, to hold the input files. This is done by POSTing a different message to </w:t>
+        <w:t xml:space="preserve">, to hold the input files. This is done by </w:t>
+      </w:r>
+      <w:proofErr w:type="spellStart"/>
+      <w:r>
+        <w:t>POSTing</w:t>
+      </w:r>
+      <w:proofErr w:type="spellEnd"/>
+      <w:r>
+        <w:t xml:space="preserve"> a different message to </w:t>
       </w:r>
       <w:r>
         <w:rPr>
@@ -580,6 +646,7 @@
         </w:rPr>
         <w:t>&lt;RUN_URI&gt;/</w:t>
       </w:r>
+      <w:proofErr w:type="spellStart"/>
       <w:proofErr w:type="gramStart"/>
       <w:r>
         <w:rPr>
@@ -587,6 +654,7 @@
         </w:rPr>
         <w:t>wd</w:t>
       </w:r>
+      <w:proofErr w:type="spellEnd"/>
       <w:proofErr w:type="gramEnd"/>
     </w:p>
     <w:p>
@@ -691,7 +759,21 @@
         <w:rPr>
           <w:i/>
         </w:rPr>
-        <w:t>&lt;RUN_URI&gt;/wd/IN</w:t>
+        <w:t>&lt;RUN_URI&gt;/</w:t>
+      </w:r>
+      <w:proofErr w:type="spellStart"/>
+      <w:r>
+        <w:rPr>
+          <w:i/>
+        </w:rPr>
+        <w:t>wd</w:t>
+      </w:r>
+      <w:proofErr w:type="spellEnd"/>
+      <w:r>
+        <w:rPr>
+          <w:i/>
+        </w:rPr>
+        <w:t>/IN</w:t>
       </w:r>
       <w:r>
         <w:t xml:space="preserve"> and you can use the file as an input by using a name such as </w:t>
@@ -705,12 +787,14 @@
       <w:r>
         <w:t xml:space="preserve">. You can also create sub-subdirectories if required by sending the </w:t>
       </w:r>
+      <w:proofErr w:type="spellStart"/>
       <w:r>
         <w:rPr>
           <w:i/>
         </w:rPr>
         <w:t>mkdir</w:t>
       </w:r>
+      <w:proofErr w:type="spellEnd"/>
       <w:r>
         <w:t xml:space="preserve"> me</w:t>
       </w:r>
@@ -733,7 +817,21 @@
         <w:rPr>
           <w:i/>
         </w:rPr>
-        <w:t>Uploading a Baclava File</w:t>
+        <w:t xml:space="preserve">Uploading a </w:t>
+      </w:r>
+      <w:proofErr w:type="spellStart"/>
+      <w:r>
+        <w:rPr>
+          <w:i/>
+        </w:rPr>
+        <w:t>Baclava</w:t>
+      </w:r>
+      <w:proofErr w:type="spellEnd"/>
+      <w:r>
+        <w:rPr>
+          <w:i/>
+        </w:rPr>
+        <w:t xml:space="preserve"> File</w:t>
       </w:r>
     </w:p>
     <w:p>
@@ -742,7 +840,15 @@
         <w:ind w:left="1440"/>
       </w:pPr>
       <w:r>
-        <w:t xml:space="preserve">The final way of setting up the inputs to a workflow is to upload (using the same method as above) a Baclava file (e.g., </w:t>
+        <w:t xml:space="preserve">The final way of setting up the inputs to a workflow is to upload (using the same method as above) a </w:t>
+      </w:r>
+      <w:proofErr w:type="spellStart"/>
+      <w:r>
+        <w:t>Baclava</w:t>
+      </w:r>
+      <w:proofErr w:type="spellEnd"/>
+      <w:r>
+        <w:t xml:space="preserve"> file (e.g., </w:t>
       </w:r>
       <w:r>
         <w:rPr>
@@ -763,14 +869,38 @@
         <w:t>BAR.BACLAVA</w:t>
       </w:r>
       <w:r>
-        <w:t xml:space="preserve">) that describes the inputs. This is then set as the provider for all inputs by PUTting the name of the Baclava file (as plain text) to </w:t>
-      </w:r>
-      <w:r>
-        <w:rPr>
-          <w:i/>
-        </w:rPr>
-        <w:t>&lt;RUN_URI&gt;/input/baclava</w:t>
-      </w:r>
+        <w:t xml:space="preserve">) that describes the inputs. This is then set as the provider for all inputs by </w:t>
+      </w:r>
+      <w:proofErr w:type="spellStart"/>
+      <w:r>
+        <w:t>PUTting</w:t>
+      </w:r>
+      <w:proofErr w:type="spellEnd"/>
+      <w:r>
+        <w:t xml:space="preserve"> the name of the </w:t>
+      </w:r>
+      <w:proofErr w:type="spellStart"/>
+      <w:r>
+        <w:t>Baclava</w:t>
+      </w:r>
+      <w:proofErr w:type="spellEnd"/>
+      <w:r>
+        <w:t xml:space="preserve"> file (as plain text) to </w:t>
+      </w:r>
+      <w:r>
+        <w:rPr>
+          <w:i/>
+        </w:rPr>
+        <w:t>&lt;RUN_URI&gt;/input/</w:t>
+      </w:r>
+      <w:proofErr w:type="spellStart"/>
+      <w:r>
+        <w:rPr>
+          <w:i/>
+        </w:rPr>
+        <w:t>baclava</w:t>
+      </w:r>
+      <w:proofErr w:type="spellEnd"/>
     </w:p>
     <w:p>
       <w:pPr>
@@ -781,26 +911,47 @@
         </w:numPr>
       </w:pPr>
       <w:r>
-        <w:t xml:space="preserve">Now you can start the file running. This is done by using a PUT to set </w:t>
-      </w:r>
-      <w:r>
-        <w:rPr>
-          <w:i/>
-        </w:rPr>
-        <w:t>&lt;RUN_URI&gt;/status</w:t>
-      </w:r>
-      <w:r>
-        <w:t xml:space="preserve"> to the plain text value </w:t>
-      </w:r>
-      <w:r>
-        <w:rPr>
-          <w:i/>
-        </w:rPr>
-        <w:t>Operating</w:t>
-      </w:r>
-      <w:r>
-        <w:t>.</w:t>
-      </w:r>
+        <w:t xml:space="preserve">If your workflow depends on external libraries (e.g., for a </w:t>
+      </w:r>
+      <w:proofErr w:type="spellStart"/>
+      <w:r>
+        <w:t>beanshell</w:t>
+      </w:r>
+      <w:proofErr w:type="spellEnd"/>
+      <w:r>
+        <w:t xml:space="preserve"> or API consumer service), these should be uploaded to </w:t>
+      </w:r>
+      <w:r>
+        <w:rPr>
+          <w:i/>
+        </w:rPr>
+        <w:t>&lt;RUN_URI&gt;/</w:t>
+      </w:r>
+      <w:proofErr w:type="spellStart"/>
+      <w:r>
+        <w:rPr>
+          <w:i/>
+        </w:rPr>
+        <w:t>wd</w:t>
+      </w:r>
+      <w:proofErr w:type="spellEnd"/>
+      <w:r>
+        <w:rPr>
+          <w:i/>
+        </w:rPr>
+        <w:t>/</w:t>
+      </w:r>
+      <w:r>
+        <w:rPr>
+          <w:i/>
+        </w:rPr>
+        <w:t>lib</w:t>
+      </w:r>
+      <w:r>
+        <w:t>; the name of the file that you create there should match that which you would use in a local run of the service.</w:t>
+      </w:r>
+      <w:bookmarkStart w:id="0" w:name="_GoBack"/>
+      <w:bookmarkEnd w:id="0"/>
     </w:p>
     <w:p>
       <w:pPr>
@@ -811,7 +962,7 @@
         </w:numPr>
       </w:pPr>
       <w:r>
-        <w:t xml:space="preserve">Now you need to poll, waiting for the workflow to finish. To discover the state of a run, you can (at any time) do a GET on </w:t>
+        <w:t xml:space="preserve">Now you can start the file running. This is done by using a PUT to set </w:t>
       </w:r>
       <w:r>
         <w:rPr>
@@ -819,22 +970,8 @@
         </w:rPr>
         <w:t>&lt;RUN_URI&gt;/status</w:t>
       </w:r>
-      <w:proofErr w:type="gramStart"/>
-      <w:r>
-        <w:t>;</w:t>
-      </w:r>
-      <w:proofErr w:type="gramEnd"/>
-      <w:r>
-        <w:t xml:space="preserve"> when the workflow has finished executing, this will return </w:t>
-      </w:r>
-      <w:r>
-        <w:rPr>
-          <w:i/>
-        </w:rPr>
-        <w:t>Finished</w:t>
-      </w:r>
-      <w:r>
-        <w:t xml:space="preserve"> instead of </w:t>
+      <w:r>
+        <w:t xml:space="preserve"> to the plain text value </w:t>
       </w:r>
       <w:r>
         <w:rPr>
@@ -843,34 +980,7 @@
         <w:t>Operating</w:t>
       </w:r>
       <w:r>
-        <w:t xml:space="preserve"> (or </w:t>
-      </w:r>
-      <w:r>
-        <w:rPr>
-          <w:i/>
-        </w:rPr>
-        <w:t>Initialized</w:t>
-      </w:r>
-      <w:r>
-        <w:t>, the starting state).</w:t>
-      </w:r>
-    </w:p>
-    <w:p>
-      <w:pPr>
-        <w:pStyle w:val="NormalParagraph"/>
-        <w:ind w:left="720"/>
-      </w:pPr>
-      <w:r>
-        <w:t xml:space="preserve">There is a fourth state, </w:t>
-      </w:r>
-      <w:r>
-        <w:rPr>
-          <w:i/>
-        </w:rPr>
-        <w:t>Stopped</w:t>
-      </w:r>
-      <w:r>
-        <w:t>, but it is not supported in this release.</w:t>
+        <w:t>.</w:t>
       </w:r>
     </w:p>
     <w:p>
@@ -882,40 +992,66 @@
         </w:numPr>
       </w:pPr>
       <w:r>
-        <w:t>Every workflow run has an expiry time, after which it will be destroyed and all resources (i.e., local files) associated with it cleaned up. By default in this release, this is 20 minutes after initial creation. To see when a pa</w:t>
-      </w:r>
-      <w:r>
-        <w:t>r</w:t>
-      </w:r>
-      <w:r>
-        <w:t xml:space="preserve">ticular run is scheduled to be disposed of, do a GET on </w:t>
-      </w:r>
-      <w:r>
-        <w:rPr>
-          <w:i/>
-        </w:rPr>
-        <w:t>&lt;RUN_URI&gt;/expiry</w:t>
-      </w:r>
-      <w:r>
-        <w:t>; you may set the time when the run is disposed of by PUTting a new time to that same URI. Note that this includes not just the time when the wor</w:t>
-      </w:r>
-      <w:r>
-        <w:t>k</w:t>
-      </w:r>
-      <w:r>
-        <w:t>flow is executing, but also when the input files are being created befor</w:t>
-      </w:r>
-      <w:r>
-        <w:t>e</w:t>
-      </w:r>
-      <w:r>
-        <w:t>hand and when the results are being downloaded afterwards; you are a</w:t>
-      </w:r>
-      <w:r>
-        <w:t>d</w:t>
-      </w:r>
-      <w:r>
-        <w:t>vised to make your clients regularly advance the expiry time while the run is in use.</w:t>
+        <w:t xml:space="preserve">Now you need to poll, waiting for the workflow to finish. To discover the state of a run, you can (at any time) do a GET on </w:t>
+      </w:r>
+      <w:r>
+        <w:rPr>
+          <w:i/>
+        </w:rPr>
+        <w:t>&lt;RUN_URI&gt;/status</w:t>
+      </w:r>
+      <w:proofErr w:type="gramStart"/>
+      <w:r>
+        <w:t>;</w:t>
+      </w:r>
+      <w:proofErr w:type="gramEnd"/>
+      <w:r>
+        <w:t xml:space="preserve"> when the workflow has finished executing, this will return </w:t>
+      </w:r>
+      <w:r>
+        <w:rPr>
+          <w:i/>
+        </w:rPr>
+        <w:t>Finished</w:t>
+      </w:r>
+      <w:r>
+        <w:t xml:space="preserve"> instead of </w:t>
+      </w:r>
+      <w:r>
+        <w:rPr>
+          <w:i/>
+        </w:rPr>
+        <w:t>Operating</w:t>
+      </w:r>
+      <w:r>
+        <w:t xml:space="preserve"> (or </w:t>
+      </w:r>
+      <w:r>
+        <w:rPr>
+          <w:i/>
+        </w:rPr>
+        <w:t>Initialized</w:t>
+      </w:r>
+      <w:r>
+        <w:t>, the starting state).</w:t>
+      </w:r>
+    </w:p>
+    <w:p>
+      <w:pPr>
+        <w:pStyle w:val="NormalParagraph"/>
+        <w:ind w:left="720"/>
+      </w:pPr>
+      <w:r>
+        <w:t xml:space="preserve">There is a fourth state, </w:t>
+      </w:r>
+      <w:r>
+        <w:rPr>
+          <w:i/>
+        </w:rPr>
+        <w:t>Stopped</w:t>
+      </w:r>
+      <w:r>
+        <w:t>, but it is not supported in this release.</w:t>
       </w:r>
     </w:p>
     <w:p>
@@ -927,263 +1063,48 @@
         </w:numPr>
       </w:pPr>
       <w:r>
-        <w:t xml:space="preserve">The outputs from the workflow are files created in the out subdirectory of the run's working directory. The contents of the subdirectory can be read by doing a GET on </w:t>
-      </w:r>
-      <w:r>
-        <w:rPr>
-          <w:i/>
-        </w:rPr>
-        <w:t>&lt;RUN_URI&gt;/wd/out</w:t>
-      </w:r>
-      <w:r>
-        <w:t xml:space="preserve"> which will return an XML doc</w:t>
-      </w:r>
-      <w:r>
-        <w:t>u</w:t>
-      </w:r>
-      <w:r>
-        <w:t>ment describing the contents of the directory, with links to each of the files within it. Doing a GET on those links will retrieve the actual created files (as uninterpreted binary data).</w:t>
-      </w:r>
-    </w:p>
-    <w:p>
-      <w:pPr>
-        <w:pStyle w:val="NormalParagraph"/>
-        <w:ind w:left="720"/>
-      </w:pPr>
-      <w:r>
-        <w:t xml:space="preserve">Thus, if a single output </w:t>
-      </w:r>
-      <w:r>
-        <w:rPr>
-          <w:i/>
-        </w:rPr>
-        <w:t>FOO.OUT</w:t>
-      </w:r>
-      <w:r>
-        <w:t xml:space="preserve"> was produced from the workflow, it would be written to the file that can be retrieved from </w:t>
-      </w:r>
-      <w:r>
-        <w:rPr>
-          <w:i/>
-        </w:rPr>
-        <w:t>&lt;RUN_URI&gt;/wd/out/FOO.OUT</w:t>
-      </w:r>
-      <w:r>
-        <w:t xml:space="preserve"> and the result of the GET on </w:t>
-      </w:r>
-      <w:r>
-        <w:rPr>
-          <w:i/>
-        </w:rPr>
-        <w:t>&lt;RUN_URI&gt;/wd/out</w:t>
-      </w:r>
-      <w:r>
-        <w:t xml:space="preserve"> would look something like this:</w:t>
-      </w:r>
-    </w:p>
-    <w:p>
-      <w:pPr>
-        <w:pStyle w:val="Literaltext"/>
-        <w:ind w:left="720"/>
-      </w:pPr>
-      <w:r>
-        <w:rPr>
-          <w:rStyle w:val="XMLElement"/>
-        </w:rPr>
-        <w:t>&lt;t2sr:directoryContents</w:t>
-      </w:r>
-      <w:r>
-        <w:br/>
-        <w:t xml:space="preserve">        </w:t>
-      </w:r>
-      <w:r>
-        <w:rPr>
-          <w:rStyle w:val="XMLAttribute"/>
-        </w:rPr>
-        <w:t>xmlns:xlink</w:t>
-      </w:r>
-      <w:r>
-        <w:t>=</w:t>
-      </w:r>
-      <w:r>
-        <w:rPr>
-          <w:rStyle w:val="XMLAttributeContent"/>
-        </w:rPr>
-        <w:t>"http://www.w3.org/1999/xlink"</w:t>
-      </w:r>
-    </w:p>
-    <w:p>
-      <w:pPr>
-        <w:pStyle w:val="Literaltext"/>
-        <w:ind w:left="720"/>
-      </w:pPr>
-      <w:r>
-        <w:t xml:space="preserve">        </w:t>
-      </w:r>
-      <w:r>
-        <w:rPr>
-          <w:rStyle w:val="XMLAttribute"/>
-        </w:rPr>
-        <w:t>xmlns:t2s</w:t>
-      </w:r>
-      <w:r>
-        <w:t>=</w:t>
-      </w:r>
-      <w:r>
-        <w:rPr>
-          <w:rStyle w:val="XMLAttributeContent"/>
-        </w:rPr>
-        <w:t>"http://ns.taverna.org.uk/2010/xml/server/"</w:t>
-      </w:r>
-    </w:p>
-    <w:p>
-      <w:pPr>
-        <w:pStyle w:val="Literaltext"/>
-        <w:ind w:left="720"/>
-      </w:pPr>
-      <w:r>
-        <w:t xml:space="preserve">        </w:t>
-      </w:r>
-      <w:r>
-        <w:rPr>
-          <w:rStyle w:val="XMLAttribute"/>
-        </w:rPr>
-        <w:t>xmlns:t2sr</w:t>
-      </w:r>
-      <w:r>
-        <w:t>=</w:t>
-      </w:r>
-      <w:r>
-        <w:br/>
-        <w:t xml:space="preserve">            </w:t>
-      </w:r>
-      <w:r>
-        <w:rPr>
-          <w:rStyle w:val="XMLAttributeContent"/>
-        </w:rPr>
-        <w:t>"http://ns.taverna.org.uk/2010/xml/server/rest/"</w:t>
-      </w:r>
-      <w:r>
-        <w:rPr>
-          <w:rStyle w:val="XMLElement"/>
-        </w:rPr>
-        <w:t>&gt;</w:t>
-      </w:r>
-    </w:p>
-    <w:p>
-      <w:pPr>
-        <w:pStyle w:val="Literaltext"/>
-        <w:ind w:left="720"/>
-      </w:pPr>
-      <w:r>
-        <w:t xml:space="preserve">    </w:t>
-      </w:r>
-      <w:r>
-        <w:rPr>
-          <w:rStyle w:val="XMLElement"/>
-        </w:rPr>
-        <w:t>&lt;t2s:file</w:t>
-      </w:r>
-      <w:r>
-        <w:t xml:space="preserve"> </w:t>
-      </w:r>
-      <w:r>
-        <w:rPr>
-          <w:rStyle w:val="XMLAttribute"/>
-        </w:rPr>
-        <w:t>xlink:href</w:t>
-      </w:r>
-      <w:r>
-        <w:t>=</w:t>
-      </w:r>
-      <w:r>
-        <w:rPr>
-          <w:rStyle w:val="XMLAttributeContent"/>
-        </w:rPr>
-        <w:t>"</w:t>
-      </w:r>
-      <w:r>
-        <w:rPr>
-          <w:rStyle w:val="XMLAttributeContent"/>
-          <w:i/>
-        </w:rPr>
-        <w:t>&lt;RUN_URI&gt;/wd/out/FOO.OUT</w:t>
-      </w:r>
-      <w:r>
-        <w:rPr>
-          <w:rStyle w:val="XMLAttributeContent"/>
-        </w:rPr>
-        <w:t>"</w:t>
-      </w:r>
-    </w:p>
-    <w:p>
-      <w:pPr>
-        <w:pStyle w:val="Literaltext"/>
-        <w:ind w:left="720"/>
-      </w:pPr>
-      <w:r>
-        <w:t xml:space="preserve">            </w:t>
-      </w:r>
-      <w:r>
-        <w:rPr>
-          <w:rStyle w:val="XMLAttribute"/>
-        </w:rPr>
-        <w:t>t2sr:name</w:t>
-      </w:r>
-      <w:r>
-        <w:t>=</w:t>
-      </w:r>
-      <w:r>
-        <w:rPr>
-          <w:rStyle w:val="XMLAttributeContent"/>
-        </w:rPr>
-        <w:t>"</w:t>
-      </w:r>
-      <w:r>
-        <w:rPr>
-          <w:rStyle w:val="XMLAttributeContent"/>
-          <w:i/>
-        </w:rPr>
-        <w:t>FOO.OUT</w:t>
-      </w:r>
-      <w:r>
-        <w:rPr>
-          <w:rStyle w:val="XMLAttributeContent"/>
-        </w:rPr>
-        <w:t>"</w:t>
-      </w:r>
-      <w:r>
-        <w:rPr>
-          <w:rStyle w:val="XMLElement"/>
-        </w:rPr>
-        <w:t>&gt;</w:t>
-      </w:r>
-      <w:r>
-        <w:rPr>
-          <w:i/>
-        </w:rPr>
-        <w:t>out/FOO.OUT</w:t>
-      </w:r>
-      <w:r>
-        <w:rPr>
-          <w:rStyle w:val="XMLElement"/>
-        </w:rPr>
-        <w:t>&lt;/t2s:file&gt;</w:t>
-      </w:r>
-    </w:p>
-    <w:p>
-      <w:pPr>
-        <w:pStyle w:val="Literaltext"/>
-        <w:ind w:left="720"/>
-        <w:rPr>
-          <w:rStyle w:val="XMLElement"/>
-        </w:rPr>
-      </w:pPr>
-      <w:r>
-        <w:rPr>
-          <w:rStyle w:val="XMLElement"/>
-        </w:rPr>
-        <w:t>&lt;/t2sr:directoryContents&gt;</w:t>
+        <w:t>Every workflow run has an expiry time, after which it will be destroyed and all resources (i.e., local files) associated with it cleaned up. By default in this release, this is 20 minutes after initial creation. To see when a pa</w:t>
+      </w:r>
+      <w:r>
+        <w:t>r</w:t>
+      </w:r>
+      <w:r>
+        <w:t xml:space="preserve">ticular run is scheduled to be disposed of, do a GET on </w:t>
+      </w:r>
+      <w:r>
+        <w:rPr>
+          <w:i/>
+        </w:rPr>
+        <w:t>&lt;RUN_URI&gt;/expiry</w:t>
+      </w:r>
+      <w:r>
+        <w:t xml:space="preserve">; you may set the time when the run is disposed of by </w:t>
+      </w:r>
+      <w:proofErr w:type="spellStart"/>
+      <w:r>
+        <w:t>PUTting</w:t>
+      </w:r>
+      <w:proofErr w:type="spellEnd"/>
+      <w:r>
+        <w:t xml:space="preserve"> a new time to that same URI. Note that this includes not just the time when the wor</w:t>
+      </w:r>
+      <w:r>
+        <w:t>k</w:t>
+      </w:r>
+      <w:r>
+        <w:t>flow is executing, but also when the input files are being created befor</w:t>
+      </w:r>
+      <w:r>
+        <w:t>e</w:t>
+      </w:r>
+      <w:r>
+        <w:t>hand and when the results are being downloaded afterwards; you are a</w:t>
+      </w:r>
+      <w:r>
+        <w:t>d</w:t>
+      </w:r>
+      <w:r>
+        <w:t>vised to make your clients regularly advance the expiry time while the run is in use.</w:t>
       </w:r>
     </w:p>
     <w:p>
@@ -1195,49 +1116,313 @@
         </w:numPr>
       </w:pPr>
       <w:r>
-        <w:t>The standard output and standard error from the T2 Command Line E</w:t>
-      </w:r>
-      <w:r>
-        <w:t>x</w:t>
-      </w:r>
-      <w:r>
-        <w:t xml:space="preserve">ecutor subprocess can be read via properties of the special I/O listener. To do that, do a GET on </w:t>
-      </w:r>
-      <w:r>
-        <w:rPr>
-          <w:i/>
-        </w:rPr>
-        <w:t>&lt;RUN_URI&gt;/listeners/io/properties/stdout</w:t>
-      </w:r>
-      <w:r>
-        <w:t xml:space="preserve"> (or </w:t>
-      </w:r>
-      <w:r>
-        <w:rPr>
-          <w:i/>
-        </w:rPr>
-        <w:t>.../stderr</w:t>
-      </w:r>
-      <w:r>
-        <w:t xml:space="preserve">). Once the subprocess has finished executing, the I/O listener will provide a third property containing the exit code of the subprocess, called </w:t>
-      </w:r>
-      <w:r>
-        <w:rPr>
-          <w:i/>
-        </w:rPr>
-        <w:t>exitcode</w:t>
-      </w:r>
-      <w:r>
-        <w:t>.</w:t>
-      </w:r>
-    </w:p>
-    <w:p>
-      <w:pPr>
-        <w:pStyle w:val="NormalParagraph"/>
-        <w:ind w:left="720"/>
-      </w:pPr>
-      <w:r>
-        <w:t>Note that the supported set of listeners and properties will be subject to change in future versions of the server, and should not be relied upon.</w:t>
+        <w:t xml:space="preserve">The outputs from the workflow are files created in the out subdirectory of the run's working directory. The contents of the subdirectory can be read by doing a GET on </w:t>
+      </w:r>
+      <w:r>
+        <w:rPr>
+          <w:i/>
+        </w:rPr>
+        <w:t>&lt;RUN_URI&gt;/</w:t>
+      </w:r>
+      <w:proofErr w:type="spellStart"/>
+      <w:r>
+        <w:rPr>
+          <w:i/>
+        </w:rPr>
+        <w:t>wd</w:t>
+      </w:r>
+      <w:proofErr w:type="spellEnd"/>
+      <w:r>
+        <w:rPr>
+          <w:i/>
+        </w:rPr>
+        <w:t>/out</w:t>
+      </w:r>
+      <w:r>
+        <w:t xml:space="preserve"> which will return an XML doc</w:t>
+      </w:r>
+      <w:r>
+        <w:t>u</w:t>
+      </w:r>
+      <w:r>
+        <w:t xml:space="preserve">ment describing the contents of the directory, with links to each of the files within it. Doing a GET on those links will retrieve the actual created files (as </w:t>
+      </w:r>
+      <w:proofErr w:type="spellStart"/>
+      <w:r>
+        <w:t>uninterpreted</w:t>
+      </w:r>
+      <w:proofErr w:type="spellEnd"/>
+      <w:r>
+        <w:t xml:space="preserve"> binary data).</w:t>
+      </w:r>
+    </w:p>
+    <w:p>
+      <w:pPr>
+        <w:pStyle w:val="NormalParagraph"/>
+        <w:ind w:left="720"/>
+      </w:pPr>
+      <w:r>
+        <w:t xml:space="preserve">Thus, if a single output </w:t>
+      </w:r>
+      <w:r>
+        <w:rPr>
+          <w:i/>
+        </w:rPr>
+        <w:t>FOO.OUT</w:t>
+      </w:r>
+      <w:r>
+        <w:t xml:space="preserve"> was produced from the workflow, it would be written to the file that can be retrieved from </w:t>
+      </w:r>
+      <w:r>
+        <w:rPr>
+          <w:i/>
+        </w:rPr>
+        <w:t>&lt;RUN_URI&gt;/</w:t>
+      </w:r>
+      <w:proofErr w:type="spellStart"/>
+      <w:r>
+        <w:rPr>
+          <w:i/>
+        </w:rPr>
+        <w:t>wd</w:t>
+      </w:r>
+      <w:proofErr w:type="spellEnd"/>
+      <w:r>
+        <w:rPr>
+          <w:i/>
+        </w:rPr>
+        <w:t>/out/FOO.OUT</w:t>
+      </w:r>
+      <w:r>
+        <w:t xml:space="preserve"> and the result of the GET on </w:t>
+      </w:r>
+      <w:r>
+        <w:rPr>
+          <w:i/>
+        </w:rPr>
+        <w:t>&lt;RUN_URI&gt;/</w:t>
+      </w:r>
+      <w:proofErr w:type="spellStart"/>
+      <w:r>
+        <w:rPr>
+          <w:i/>
+        </w:rPr>
+        <w:t>wd</w:t>
+      </w:r>
+      <w:proofErr w:type="spellEnd"/>
+      <w:r>
+        <w:rPr>
+          <w:i/>
+        </w:rPr>
+        <w:t>/out</w:t>
+      </w:r>
+      <w:r>
+        <w:t xml:space="preserve"> would look something like this:</w:t>
+      </w:r>
+    </w:p>
+    <w:p>
+      <w:pPr>
+        <w:pStyle w:val="Literaltext"/>
+        <w:ind w:left="720"/>
+      </w:pPr>
+      <w:r>
+        <w:rPr>
+          <w:rStyle w:val="XMLElement"/>
+        </w:rPr>
+        <w:t>&lt;t2sr:directoryContents</w:t>
+      </w:r>
+      <w:r>
+        <w:br/>
+        <w:t xml:space="preserve">        </w:t>
+      </w:r>
+      <w:r>
+        <w:rPr>
+          <w:rStyle w:val="XMLAttribute"/>
+        </w:rPr>
+        <w:t>xmlns:xlink</w:t>
+      </w:r>
+      <w:r>
+        <w:t>=</w:t>
+      </w:r>
+      <w:r>
+        <w:rPr>
+          <w:rStyle w:val="XMLAttributeContent"/>
+        </w:rPr>
+        <w:t>"http://www.w3.org/1999/xlink"</w:t>
+      </w:r>
+    </w:p>
+    <w:p>
+      <w:pPr>
+        <w:pStyle w:val="Literaltext"/>
+        <w:ind w:left="720"/>
+      </w:pPr>
+      <w:r>
+        <w:t xml:space="preserve">        </w:t>
+      </w:r>
+      <w:r>
+        <w:rPr>
+          <w:rStyle w:val="XMLAttribute"/>
+        </w:rPr>
+        <w:t>xmlns:t2s</w:t>
+      </w:r>
+      <w:r>
+        <w:t>=</w:t>
+      </w:r>
+      <w:r>
+        <w:rPr>
+          <w:rStyle w:val="XMLAttributeContent"/>
+        </w:rPr>
+        <w:t>"http://ns.taverna.org.uk/2010/xml/server/"</w:t>
+      </w:r>
+    </w:p>
+    <w:p>
+      <w:pPr>
+        <w:pStyle w:val="Literaltext"/>
+        <w:ind w:left="720"/>
+      </w:pPr>
+      <w:r>
+        <w:t xml:space="preserve">        </w:t>
+      </w:r>
+      <w:r>
+        <w:rPr>
+          <w:rStyle w:val="XMLAttribute"/>
+        </w:rPr>
+        <w:t>xmlns:t2sr</w:t>
+      </w:r>
+      <w:r>
+        <w:t>=</w:t>
+      </w:r>
+      <w:r>
+        <w:br/>
+        <w:t xml:space="preserve">            </w:t>
+      </w:r>
+      <w:r>
+        <w:rPr>
+          <w:rStyle w:val="XMLAttributeContent"/>
+        </w:rPr>
+        <w:t>"http://ns.taverna.org.uk/2010/xml/server/rest/"</w:t>
+      </w:r>
+      <w:r>
+        <w:rPr>
+          <w:rStyle w:val="XMLElement"/>
+        </w:rPr>
+        <w:t>&gt;</w:t>
+      </w:r>
+    </w:p>
+    <w:p>
+      <w:pPr>
+        <w:pStyle w:val="Literaltext"/>
+        <w:ind w:left="720"/>
+      </w:pPr>
+      <w:r>
+        <w:t xml:space="preserve">    </w:t>
+      </w:r>
+      <w:r>
+        <w:rPr>
+          <w:rStyle w:val="XMLElement"/>
+        </w:rPr>
+        <w:t>&lt;t2s:file</w:t>
+      </w:r>
+      <w:r>
+        <w:t xml:space="preserve"> </w:t>
+      </w:r>
+      <w:r>
+        <w:rPr>
+          <w:rStyle w:val="XMLAttribute"/>
+        </w:rPr>
+        <w:t>xlink:href</w:t>
+      </w:r>
+      <w:r>
+        <w:t>=</w:t>
+      </w:r>
+      <w:r>
+        <w:rPr>
+          <w:rStyle w:val="XMLAttributeContent"/>
+        </w:rPr>
+        <w:t>"</w:t>
+      </w:r>
+      <w:r>
+        <w:rPr>
+          <w:rStyle w:val="XMLAttributeContent"/>
+          <w:i/>
+        </w:rPr>
+        <w:t>&lt;RUN_URI&gt;/wd/out/FOO.OUT</w:t>
+      </w:r>
+      <w:r>
+        <w:rPr>
+          <w:rStyle w:val="XMLAttributeContent"/>
+        </w:rPr>
+        <w:t>"</w:t>
+      </w:r>
+    </w:p>
+    <w:p>
+      <w:pPr>
+        <w:pStyle w:val="Literaltext"/>
+        <w:ind w:left="720"/>
+      </w:pPr>
+      <w:r>
+        <w:t xml:space="preserve">            </w:t>
+      </w:r>
+      <w:r>
+        <w:rPr>
+          <w:rStyle w:val="XMLAttribute"/>
+        </w:rPr>
+        <w:t>t2sr:name</w:t>
+      </w:r>
+      <w:r>
+        <w:t>=</w:t>
+      </w:r>
+      <w:r>
+        <w:rPr>
+          <w:rStyle w:val="XMLAttributeContent"/>
+        </w:rPr>
+        <w:t>"</w:t>
+      </w:r>
+      <w:r>
+        <w:rPr>
+          <w:rStyle w:val="XMLAttributeContent"/>
+          <w:i/>
+        </w:rPr>
+        <w:t>FOO.OUT</w:t>
+      </w:r>
+      <w:r>
+        <w:rPr>
+          <w:rStyle w:val="XMLAttributeContent"/>
+        </w:rPr>
+        <w:t>"</w:t>
+      </w:r>
+      <w:r>
+        <w:rPr>
+          <w:rStyle w:val="XMLElement"/>
+        </w:rPr>
+        <w:t>&gt;</w:t>
+      </w:r>
+      <w:r>
+        <w:rPr>
+          <w:i/>
+        </w:rPr>
+        <w:t>out/FOO.OUT</w:t>
+      </w:r>
+      <w:r>
+        <w:rPr>
+          <w:rStyle w:val="XMLElement"/>
+        </w:rPr>
+        <w:t>&lt;/t2s:file&gt;</w:t>
+      </w:r>
+    </w:p>
+    <w:p>
+      <w:pPr>
+        <w:pStyle w:val="Literaltext"/>
+        <w:ind w:left="720"/>
+        <w:rPr>
+          <w:rStyle w:val="XMLElement"/>
+        </w:rPr>
+      </w:pPr>
+      <w:r>
+        <w:rPr>
+          <w:rStyle w:val="XMLElement"/>
+        </w:rPr>
+        <w:t>&lt;/t2sr:directoryContents&gt;</w:t>
       </w:r>
     </w:p>
     <w:p>
@@ -1249,6 +1434,116 @@
         </w:numPr>
       </w:pPr>
       <w:r>
+        <w:t>The standard output and standard error from the T2 Command Line E</w:t>
+      </w:r>
+      <w:r>
+        <w:t>x</w:t>
+      </w:r>
+      <w:r>
+        <w:t xml:space="preserve">ecutor </w:t>
+      </w:r>
+      <w:proofErr w:type="spellStart"/>
+      <w:r>
+        <w:t>subprocess</w:t>
+      </w:r>
+      <w:proofErr w:type="spellEnd"/>
+      <w:r>
+        <w:t xml:space="preserve"> can be read via properties of the special I/O listener. To do that, do a GET on </w:t>
+      </w:r>
+      <w:r>
+        <w:rPr>
+          <w:i/>
+        </w:rPr>
+        <w:t>&lt;RUN_URI&gt;/listeners/</w:t>
+      </w:r>
+      <w:proofErr w:type="spellStart"/>
+      <w:r>
+        <w:rPr>
+          <w:i/>
+        </w:rPr>
+        <w:t>io</w:t>
+      </w:r>
+      <w:proofErr w:type="spellEnd"/>
+      <w:r>
+        <w:rPr>
+          <w:i/>
+        </w:rPr>
+        <w:t>/properties/</w:t>
+      </w:r>
+      <w:proofErr w:type="spellStart"/>
+      <w:r>
+        <w:rPr>
+          <w:i/>
+        </w:rPr>
+        <w:t>stdout</w:t>
+      </w:r>
+      <w:proofErr w:type="spellEnd"/>
+      <w:r>
+        <w:t xml:space="preserve"> (or </w:t>
+      </w:r>
+      <w:r>
+        <w:rPr>
+          <w:i/>
+        </w:rPr>
+        <w:t>.../</w:t>
+      </w:r>
+      <w:proofErr w:type="spellStart"/>
+      <w:r>
+        <w:rPr>
+          <w:i/>
+        </w:rPr>
+        <w:t>stderr</w:t>
+      </w:r>
+      <w:proofErr w:type="spellEnd"/>
+      <w:r>
+        <w:t xml:space="preserve">). Once the </w:t>
+      </w:r>
+      <w:proofErr w:type="spellStart"/>
+      <w:r>
+        <w:t>subprocess</w:t>
+      </w:r>
+      <w:proofErr w:type="spellEnd"/>
+      <w:r>
+        <w:t xml:space="preserve"> has finished executing, the I/O listener will provide a third property containing the exit code of the </w:t>
+      </w:r>
+      <w:proofErr w:type="spellStart"/>
+      <w:r>
+        <w:t>subprocess</w:t>
+      </w:r>
+      <w:proofErr w:type="spellEnd"/>
+      <w:r>
+        <w:t xml:space="preserve">, called </w:t>
+      </w:r>
+      <w:proofErr w:type="spellStart"/>
+      <w:r>
+        <w:rPr>
+          <w:i/>
+        </w:rPr>
+        <w:t>exitcode</w:t>
+      </w:r>
+      <w:proofErr w:type="spellEnd"/>
+      <w:r>
+        <w:t>.</w:t>
+      </w:r>
+    </w:p>
+    <w:p>
+      <w:pPr>
+        <w:pStyle w:val="NormalParagraph"/>
+        <w:ind w:left="720"/>
+      </w:pPr>
+      <w:r>
+        <w:t>Note that the supported set of listeners and properties will be subject to change in future versions of the server, and should not be relied upon.</w:t>
+      </w:r>
+    </w:p>
+    <w:p>
+      <w:pPr>
+        <w:pStyle w:val="NormalParagraph"/>
+        <w:numPr>
+          <w:ilvl w:val="0"/>
+          <w:numId w:val="7"/>
+        </w:numPr>
+      </w:pPr>
+      <w:r>
         <w:t xml:space="preserve">Once you have finished, destroy the run by doing a DELETE on </w:t>
       </w:r>
       <w:r>
@@ -1540,7 +1835,13 @@
         <w:t>”</w:t>
       </w:r>
       <w:r>
-        <w:t xml:space="preserve"> marks an element that can be repeated arbitrarily often, a suffix of “</w:t>
+        <w:t xml:space="preserve"> marks an element that can be repeated arbitrarily o</w:t>
+      </w:r>
+      <w:r>
+        <w:t>f</w:t>
+      </w:r>
+      <w:r>
+        <w:t>ten, a suffix of “</w:t>
       </w:r>
       <w:r>
         <w:rPr>
@@ -1558,7 +1859,13 @@
         <w:t>b</w:t>
       </w:r>
       <w:r>
-        <w:t>sent, and otherwise exactly one of the element is required (or, for attributes, the attribute must be present). We never use cardinalities other than these, and order is always respected. Where there is complex content, it will either be d</w:t>
+        <w:t>sent, and otherwise exactly one of the element is required (or, for attributes, the attribute must be present). We never use cardinalities other than these, and o</w:t>
+      </w:r>
+      <w:r>
+        <w:t>r</w:t>
+      </w:r>
+      <w:r>
+        <w:t>der is always respected. Where there is complex content, it will either be d</w:t>
       </w:r>
       <w:r>
         <w:t>e</w:t>
@@ -1581,7 +1888,15 @@
         <w:pStyle w:val="NormalParagraph"/>
       </w:pPr>
       <w:r>
-        <w:t>Namespaces are always defined as follows; their definitions are omitted from the pseudoschemas:</w:t>
+        <w:t xml:space="preserve">Namespaces are always defined as follows; their definitions are omitted from the </w:t>
+      </w:r>
+      <w:proofErr w:type="spellStart"/>
+      <w:r>
+        <w:t>pseudoschemas</w:t>
+      </w:r>
+      <w:proofErr w:type="spellEnd"/>
+      <w:r>
+        <w:t>:</w:t>
       </w:r>
     </w:p>
     <w:tbl>
@@ -1769,10 +2084,12 @@
               <w:autoSpaceDN w:val="0"/>
               <w:adjustRightInd w:val="0"/>
             </w:pPr>
+            <w:proofErr w:type="spellStart"/>
             <w:proofErr w:type="gramStart"/>
             <w:r>
               <w:t>xlink</w:t>
             </w:r>
+            <w:proofErr w:type="spellEnd"/>
             <w:proofErr w:type="gramEnd"/>
           </w:p>
         </w:tc>
@@ -1810,10 +2127,12 @@
               <w:autoSpaceDN w:val="0"/>
               <w:adjustRightInd w:val="0"/>
             </w:pPr>
+            <w:proofErr w:type="spellStart"/>
             <w:proofErr w:type="gramStart"/>
             <w:r>
               <w:t>xsd</w:t>
             </w:r>
+            <w:proofErr w:type="spellEnd"/>
             <w:proofErr w:type="gramEnd"/>
           </w:p>
         </w:tc>
@@ -1866,8 +2185,13 @@
       </w:r>
       <w:r>
         <w:br/>
-        <w:t>Produces: application/xml, application/json</w:t>
-      </w:r>
+        <w:t>Produces: application/xml, application/</w:t>
+      </w:r>
+      <w:proofErr w:type="spellStart"/>
+      <w:r>
+        <w:t>json</w:t>
+      </w:r>
+      <w:proofErr w:type="spellEnd"/>
       <w:r>
         <w:br/>
         <w:t>Response codes: 200 OK</w:t>
@@ -2145,8 +2469,13 @@
       </w:r>
       <w:r>
         <w:br/>
-        <w:t>Produces: application/xml, application/json</w:t>
-      </w:r>
+        <w:t>Produces: application/xml, application/</w:t>
+      </w:r>
+      <w:proofErr w:type="spellStart"/>
+      <w:r>
+        <w:t>json</w:t>
+      </w:r>
+      <w:proofErr w:type="spellEnd"/>
       <w:r>
         <w:br/>
         <w:t>Response codes: 200 OK</w:t>
@@ -2272,13 +2601,37 @@
         <w:rPr>
           <w:lang w:val="en-US"/>
         </w:rPr>
-        <w:t>Accepts (or not) a request to create a new run executing the given workflow.</w:t>
-      </w:r>
-      <w:r>
-        <w:rPr>
-          <w:lang w:val="en-US"/>
-        </w:rPr>
-        <w:t xml:space="preserve"> When the content type is XML, the workflow must be wrapped inside an </w:t>
+        <w:t>Accepts (or not) a request to create a new run executing the given wor</w:t>
+      </w:r>
+      <w:r>
+        <w:rPr>
+          <w:lang w:val="en-US"/>
+        </w:rPr>
+        <w:t>k</w:t>
+      </w:r>
+      <w:r>
+        <w:rPr>
+          <w:lang w:val="en-US"/>
+        </w:rPr>
+        <w:t>flow.</w:t>
+      </w:r>
+      <w:r>
+        <w:rPr>
+          <w:lang w:val="en-US"/>
+        </w:rPr>
+        <w:t xml:space="preserve"> When the content type is XML, the workflow must be wrapped i</w:t>
+      </w:r>
+      <w:r>
+        <w:rPr>
+          <w:lang w:val="en-US"/>
+        </w:rPr>
+        <w:t>n</w:t>
+      </w:r>
+      <w:r>
+        <w:rPr>
+          <w:lang w:val="en-US"/>
+        </w:rPr>
+        <w:t xml:space="preserve">side an </w:t>
       </w:r>
       <w:r>
         <w:rPr>
@@ -2368,7 +2721,15 @@
         <w:ind w:left="720"/>
       </w:pPr>
       <w:r>
-        <w:t>When the content type is not simple XML, it must be the literal document in the format as defined by Taverna.</w:t>
+        <w:t xml:space="preserve">When the content type is not simple XML, it must be the literal document in the format as defined by </w:t>
+      </w:r>
+      <w:proofErr w:type="spellStart"/>
+      <w:r>
+        <w:t>Taverna</w:t>
+      </w:r>
+      <w:proofErr w:type="spellEnd"/>
+      <w:r>
+        <w:t>.</w:t>
       </w:r>
     </w:p>
     <w:p>
@@ -2408,8 +2769,13 @@
       </w:r>
       <w:r>
         <w:br/>
-        <w:t>Produces: application/xml, application/json</w:t>
-      </w:r>
+        <w:t>Produces: application/xml, application/</w:t>
+      </w:r>
+      <w:proofErr w:type="spellStart"/>
+      <w:r>
+        <w:t>json</w:t>
+      </w:r>
+      <w:proofErr w:type="spellEnd"/>
       <w:r>
         <w:br/>
         <w:t>Response codes: 200 OK</w:t>
@@ -2712,8 +3078,13 @@
         <w:t>Resource: /policy</w:t>
       </w:r>
       <w:r>
-        <w:t>/enabledNotificationFabrics</w:t>
-      </w:r>
+        <w:t>/</w:t>
+      </w:r>
+      <w:proofErr w:type="spellStart"/>
+      <w:r>
+        <w:t>enabledNotificationFabrics</w:t>
+      </w:r>
+      <w:proofErr w:type="spellEnd"/>
     </w:p>
     <w:p>
       <w:pPr>
@@ -2729,8 +3100,13 @@
       </w:r>
       <w:r>
         <w:br/>
-        <w:t>Produces: application/xml, application/json</w:t>
-      </w:r>
+        <w:t>Produces: application/xml, application/</w:t>
+      </w:r>
+      <w:proofErr w:type="spellStart"/>
+      <w:r>
+        <w:t>json</w:t>
+      </w:r>
+      <w:proofErr w:type="spellEnd"/>
       <w:r>
         <w:br/>
         <w:t>Response codes: 200 OK</w:t>
@@ -2760,8 +3136,13 @@
         <w:t>Resource: /policy</w:t>
       </w:r>
       <w:r>
-        <w:t>/permittedListenerTypes</w:t>
-      </w:r>
+        <w:t>/</w:t>
+      </w:r>
+      <w:proofErr w:type="spellStart"/>
+      <w:r>
+        <w:t>permittedListenerTypes</w:t>
+      </w:r>
+      <w:proofErr w:type="spellEnd"/>
     </w:p>
     <w:p>
       <w:pPr>
@@ -2777,8 +3158,13 @@
       </w:r>
       <w:r>
         <w:br/>
-        <w:t>Produces: application/xml, application/json</w:t>
-      </w:r>
+        <w:t>Produces: application/xml, application/</w:t>
+      </w:r>
+      <w:proofErr w:type="spellStart"/>
+      <w:r>
+        <w:t>json</w:t>
+      </w:r>
+      <w:proofErr w:type="spellEnd"/>
       <w:r>
         <w:br/>
         <w:t>Response codes: 200 OK</w:t>
@@ -2808,8 +3194,13 @@
         <w:t>Resource: /policy</w:t>
       </w:r>
       <w:r>
-        <w:t>/permittedWorkflows</w:t>
-      </w:r>
+        <w:t>/</w:t>
+      </w:r>
+      <w:proofErr w:type="spellStart"/>
+      <w:r>
+        <w:t>permittedWorkflows</w:t>
+      </w:r>
+      <w:proofErr w:type="spellEnd"/>
     </w:p>
     <w:p>
       <w:pPr>
@@ -2825,8 +3216,13 @@
       </w:r>
       <w:r>
         <w:br/>
-        <w:t>Produces: application/xml, application/json</w:t>
-      </w:r>
+        <w:t>Produces: application/xml, application/</w:t>
+      </w:r>
+      <w:proofErr w:type="spellStart"/>
+      <w:r>
+        <w:t>json</w:t>
+      </w:r>
+      <w:proofErr w:type="spellEnd"/>
       <w:r>
         <w:br/>
         <w:t>Response codes: 200 OK</w:t>
@@ -2884,8 +3280,13 @@
         <w:pStyle w:val="Heading4"/>
       </w:pPr>
       <w:r>
-        <w:t>Resource: /policy/runLimit</w:t>
-      </w:r>
+        <w:t>Resource: /policy/</w:t>
+      </w:r>
+      <w:proofErr w:type="spellStart"/>
+      <w:r>
+        <w:t>runLimit</w:t>
+      </w:r>
+      <w:proofErr w:type="spellEnd"/>
     </w:p>
     <w:p>
       <w:pPr>
@@ -2901,12 +3302,17 @@
       </w:r>
       <w:r>
         <w:br/>
-        <w:t>Produces: text/plain (xsd</w:t>
+        <w:t>Produces: text/plain (</w:t>
+      </w:r>
+      <w:proofErr w:type="spellStart"/>
+      <w:r>
+        <w:t>xsd</w:t>
       </w:r>
       <w:proofErr w:type="gramStart"/>
       <w:r>
         <w:t>:int</w:t>
       </w:r>
+      <w:proofErr w:type="spellEnd"/>
       <w:proofErr w:type="gramEnd"/>
       <w:r>
         <w:t>)</w:t>
@@ -2985,8 +3391,13 @@
       </w:r>
       <w:r>
         <w:br/>
-        <w:t>Produces: application/xml, application/json</w:t>
-      </w:r>
+        <w:t>Produces: application/xml, application/</w:t>
+      </w:r>
+      <w:proofErr w:type="spellStart"/>
+      <w:r>
+        <w:t>json</w:t>
+      </w:r>
+      <w:proofErr w:type="spellEnd"/>
       <w:r>
         <w:br/>
         <w:t>Response codes: 200 OK</w:t>
@@ -3714,12 +4125,17 @@
       </w:r>
       <w:r>
         <w:br/>
-        <w:t>Produces: text/plain (xsd</w:t>
+        <w:t>Produces: text/plain (</w:t>
+      </w:r>
+      <w:proofErr w:type="spellStart"/>
+      <w:r>
+        <w:t>xsd</w:t>
       </w:r>
       <w:proofErr w:type="gramStart"/>
       <w:r>
         <w:t>:dateTime</w:t>
       </w:r>
+      <w:proofErr w:type="spellEnd"/>
       <w:proofErr w:type="gramEnd"/>
       <w:r>
         <w:t>)</w:t>
@@ -3754,19 +4170,32 @@
       </w:r>
       <w:r>
         <w:br/>
-        <w:t>Consumes: text/plain (xsd</w:t>
+        <w:t>Consumes: text/plain (</w:t>
+      </w:r>
+      <w:proofErr w:type="spellStart"/>
+      <w:r>
+        <w:t>xsd</w:t>
       </w:r>
       <w:proofErr w:type="gramStart"/>
       <w:r>
         <w:t>:dateTime</w:t>
       </w:r>
+      <w:proofErr w:type="spellEnd"/>
       <w:proofErr w:type="gramEnd"/>
       <w:r>
         <w:t>)</w:t>
       </w:r>
       <w:r>
         <w:br/>
-        <w:t>Produces: text/plain (xsd:dateTime)</w:t>
+        <w:t>Produces: text/plain (</w:t>
+      </w:r>
+      <w:proofErr w:type="spellStart"/>
+      <w:r>
+        <w:t>xsd:dateTime</w:t>
+      </w:r>
+      <w:proofErr w:type="spellEnd"/>
+      <w:r>
+        <w:t>)</w:t>
       </w:r>
       <w:r>
         <w:br/>
@@ -3797,8 +4226,13 @@
         <w:pStyle w:val="Heading4"/>
       </w:pPr>
       <w:r>
-        <w:t>Resource: /runs/{id}/createTime</w:t>
-      </w:r>
+        <w:t>Resource: /runs/{id}/</w:t>
+      </w:r>
+      <w:proofErr w:type="spellStart"/>
+      <w:r>
+        <w:t>createTime</w:t>
+      </w:r>
+      <w:proofErr w:type="spellEnd"/>
     </w:p>
     <w:p>
       <w:pPr>
@@ -3814,12 +4248,17 @@
       </w:r>
       <w:r>
         <w:br/>
-        <w:t>Produces: text/plain (xsd</w:t>
+        <w:t>Produces: text/plain (</w:t>
+      </w:r>
+      <w:proofErr w:type="spellStart"/>
+      <w:r>
+        <w:t>xsd</w:t>
       </w:r>
       <w:proofErr w:type="gramStart"/>
       <w:r>
         <w:t>:dateTime</w:t>
       </w:r>
+      <w:proofErr w:type="spellEnd"/>
       <w:proofErr w:type="gramEnd"/>
       <w:r>
         <w:t>)</w:t>
@@ -3843,8 +4282,13 @@
         <w:pStyle w:val="Heading4"/>
       </w:pPr>
       <w:r>
-        <w:t>Resource: /runs/{id}/finishTime</w:t>
-      </w:r>
+        <w:t>Resource: /runs/{id}/</w:t>
+      </w:r>
+      <w:proofErr w:type="spellStart"/>
+      <w:r>
+        <w:t>finishTime</w:t>
+      </w:r>
+      <w:proofErr w:type="spellEnd"/>
     </w:p>
     <w:p>
       <w:pPr>
@@ -3860,12 +4304,17 @@
       </w:r>
       <w:r>
         <w:br/>
-        <w:t>Produces: text/plain (xsd</w:t>
+        <w:t>Produces: text/plain (</w:t>
+      </w:r>
+      <w:proofErr w:type="spellStart"/>
+      <w:r>
+        <w:t>xsd</w:t>
       </w:r>
       <w:proofErr w:type="gramStart"/>
       <w:r>
         <w:t>:dateTime</w:t>
       </w:r>
+      <w:proofErr w:type="spellEnd"/>
       <w:proofErr w:type="gramEnd"/>
       <w:r>
         <w:t xml:space="preserve"> </w:t>
@@ -3898,8 +4347,13 @@
         <w:pStyle w:val="Heading4"/>
       </w:pPr>
       <w:r>
-        <w:t>Resource: /runs/{id}/startTime</w:t>
-      </w:r>
+        <w:t>Resource: /runs/{id}/</w:t>
+      </w:r>
+      <w:proofErr w:type="spellStart"/>
+      <w:r>
+        <w:t>startTime</w:t>
+      </w:r>
+      <w:proofErr w:type="spellEnd"/>
     </w:p>
     <w:p>
       <w:pPr>
@@ -3915,12 +4369,17 @@
       </w:r>
       <w:r>
         <w:br/>
-        <w:t>Produces: text/plain (xsd</w:t>
+        <w:t>Produces: text/plain (</w:t>
+      </w:r>
+      <w:proofErr w:type="spellStart"/>
+      <w:r>
+        <w:t>xsd</w:t>
       </w:r>
       <w:proofErr w:type="gramStart"/>
       <w:r>
         <w:t>:dateTime</w:t>
       </w:r>
+      <w:proofErr w:type="spellEnd"/>
       <w:proofErr w:type="gramEnd"/>
       <w:r>
         <w:t xml:space="preserve"> </w:t>
@@ -4162,8 +4621,13 @@
       </w:r>
       <w:r>
         <w:tab/>
-        <w:t>application/json</w:t>
-      </w:r>
+        <w:t>application/</w:t>
+      </w:r>
+      <w:proofErr w:type="spellStart"/>
+      <w:r>
+        <w:t>json</w:t>
+      </w:r>
+      <w:proofErr w:type="spellEnd"/>
       <w:r>
         <w:br/>
         <w:t>Response codes: 200 OK</w:t>
@@ -4215,8 +4679,13 @@
       </w:r>
       <w:r>
         <w:br/>
-        <w:t>Produces: application/xml, application/json</w:t>
-      </w:r>
+        <w:t>Produces: application/xml, application/</w:t>
+      </w:r>
+      <w:proofErr w:type="spellStart"/>
+      <w:r>
+        <w:t>json</w:t>
+      </w:r>
+      <w:proofErr w:type="spellEnd"/>
       <w:r>
         <w:br/>
         <w:t>Response codes: 200 OK</w:t>
@@ -4482,8 +4951,13 @@
         <w:pStyle w:val="Heading4"/>
       </w:pPr>
       <w:r>
-        <w:t>Resource: /runs/{id}/input/baclava</w:t>
-      </w:r>
+        <w:t>Resource: /runs/{id}/input/</w:t>
+      </w:r>
+      <w:proofErr w:type="spellStart"/>
+      <w:r>
+        <w:t>baclava</w:t>
+      </w:r>
+      <w:proofErr w:type="spellEnd"/>
     </w:p>
     <w:p>
       <w:pPr>
@@ -4518,7 +4992,21 @@
         <w:rPr>
           <w:lang w:val="en-US"/>
         </w:rPr>
-        <w:t>Gives the Baclava file describing the inputs, or empty if individual files are used.</w:t>
+        <w:t xml:space="preserve">Gives the </w:t>
+      </w:r>
+      <w:proofErr w:type="spellStart"/>
+      <w:r>
+        <w:rPr>
+          <w:lang w:val="en-US"/>
+        </w:rPr>
+        <w:t>Baclava</w:t>
+      </w:r>
+      <w:proofErr w:type="spellEnd"/>
+      <w:r>
+        <w:rPr>
+          <w:lang w:val="en-US"/>
+        </w:rPr>
+        <w:t xml:space="preserve"> file describing the inputs, or empty if individual files are used.</w:t>
       </w:r>
       <w:r>
         <w:rPr>
@@ -4563,7 +5051,21 @@
         <w:rPr>
           <w:lang w:val="en-US"/>
         </w:rPr>
-        <w:t xml:space="preserve"> the Baclava file describing the inputs.</w:t>
+        <w:t xml:space="preserve"> the </w:t>
+      </w:r>
+      <w:proofErr w:type="spellStart"/>
+      <w:r>
+        <w:rPr>
+          <w:lang w:val="en-US"/>
+        </w:rPr>
+        <w:t>Baclava</w:t>
+      </w:r>
+      <w:proofErr w:type="spellEnd"/>
+      <w:r>
+        <w:rPr>
+          <w:lang w:val="en-US"/>
+        </w:rPr>
+        <w:t xml:space="preserve"> file describing the inputs.</w:t>
       </w:r>
       <w:r>
         <w:rPr>
@@ -4594,8 +5096,13 @@
       </w:r>
       <w:r>
         <w:br/>
-        <w:t>Produces: application/xml, application/json</w:t>
-      </w:r>
+        <w:t>Produces: application/xml, application/</w:t>
+      </w:r>
+      <w:proofErr w:type="spellStart"/>
+      <w:r>
+        <w:t>json</w:t>
+      </w:r>
+      <w:proofErr w:type="spellEnd"/>
       <w:r>
         <w:br/>
         <w:t>Response codes: 200 OK</w:t>
@@ -4623,7 +5130,21 @@
         <w:rPr>
           <w:lang w:val="en-US"/>
         </w:rPr>
-        <w:t xml:space="preserve"> inputs of this workflow run. They must be supplied by either per-input specifications or by the baclava file.</w:t>
+        <w:t xml:space="preserve"> inputs of this workflow run. They must be supplied by either per-input specifications or by the </w:t>
+      </w:r>
+      <w:proofErr w:type="spellStart"/>
+      <w:r>
+        <w:rPr>
+          <w:lang w:val="en-US"/>
+        </w:rPr>
+        <w:t>baclava</w:t>
+      </w:r>
+      <w:proofErr w:type="spellEnd"/>
+      <w:r>
+        <w:rPr>
+          <w:lang w:val="en-US"/>
+        </w:rPr>
+        <w:t xml:space="preserve"> file.</w:t>
       </w:r>
     </w:p>
     <w:p>
@@ -4648,8 +5169,13 @@
       </w:r>
       <w:r>
         <w:br/>
-        <w:t>Produces: application/xml, application/json</w:t>
-      </w:r>
+        <w:t>Produces: application/xml, application/</w:t>
+      </w:r>
+      <w:proofErr w:type="spellStart"/>
+      <w:r>
+        <w:t>json</w:t>
+      </w:r>
+      <w:proofErr w:type="spellEnd"/>
       <w:r>
         <w:br/>
         <w:t>Response codes: 200 OK</w:t>
@@ -4926,12 +5452,22 @@
       </w:r>
       <w:r>
         <w:br/>
-        <w:t>Consumes: application/xml, application/json</w:t>
-      </w:r>
-      <w:r>
-        <w:br/>
-        <w:t>Produces: application/xml, application/json</w:t>
-      </w:r>
+        <w:t>Consumes: application/xml, application/</w:t>
+      </w:r>
+      <w:proofErr w:type="spellStart"/>
+      <w:r>
+        <w:t>json</w:t>
+      </w:r>
+      <w:proofErr w:type="spellEnd"/>
+      <w:r>
+        <w:br/>
+        <w:t>Produces: application/xml, application/</w:t>
+      </w:r>
+      <w:proofErr w:type="spellStart"/>
+      <w:r>
+        <w:t>json</w:t>
+      </w:r>
+      <w:proofErr w:type="spellEnd"/>
       <w:r>
         <w:br/>
         <w:t>Response codes: 200 OK</w:t>
@@ -4958,7 +5494,21 @@
         <w:rPr>
           <w:lang w:val="en-US"/>
         </w:rPr>
-        <w:t>(and cancels any use of baclava to supply that port). The document format for both the consumption and production side of this operation is as above.</w:t>
+        <w:t xml:space="preserve">(and cancels any use of </w:t>
+      </w:r>
+      <w:proofErr w:type="spellStart"/>
+      <w:r>
+        <w:rPr>
+          <w:lang w:val="en-US"/>
+        </w:rPr>
+        <w:t>baclava</w:t>
+      </w:r>
+      <w:proofErr w:type="spellEnd"/>
+      <w:r>
+        <w:rPr>
+          <w:lang w:val="en-US"/>
+        </w:rPr>
+        <w:t xml:space="preserve"> to supply that port). The document format for both the consumption and production side of this operation is as above.</w:t>
       </w:r>
     </w:p>
     <w:p>
@@ -4983,8 +5533,13 @@
       </w:r>
       <w:r>
         <w:br/>
-        <w:t>Produces: application/xml, application/json</w:t>
-      </w:r>
+        <w:t>Produces: application/xml, application/</w:t>
+      </w:r>
+      <w:proofErr w:type="spellStart"/>
+      <w:r>
+        <w:t>json</w:t>
+      </w:r>
+      <w:proofErr w:type="spellEnd"/>
       <w:r>
         <w:br/>
         <w:t>Response codes: 200 OK</w:t>
@@ -5685,7 +6240,21 @@
         <w:rPr>
           <w:lang w:val="en-US"/>
         </w:rPr>
-        <w:t>Gives the Baclava file where output will be written</w:t>
+        <w:t xml:space="preserve">Gives the </w:t>
+      </w:r>
+      <w:proofErr w:type="spellStart"/>
+      <w:r>
+        <w:rPr>
+          <w:lang w:val="en-US"/>
+        </w:rPr>
+        <w:t>Baclava</w:t>
+      </w:r>
+      <w:proofErr w:type="spellEnd"/>
+      <w:r>
+        <w:rPr>
+          <w:lang w:val="en-US"/>
+        </w:rPr>
+        <w:t xml:space="preserve"> file where output will be written</w:t>
       </w:r>
       <w:r>
         <w:rPr>
@@ -5755,7 +6324,21 @@
         <w:rPr>
           <w:lang w:val="en-US"/>
         </w:rPr>
-        <w:t>Sets the Baclava file where output will be written</w:t>
+        <w:t xml:space="preserve">Sets the </w:t>
+      </w:r>
+      <w:proofErr w:type="spellStart"/>
+      <w:r>
+        <w:rPr>
+          <w:lang w:val="en-US"/>
+        </w:rPr>
+        <w:t>Baclava</w:t>
+      </w:r>
+      <w:proofErr w:type="spellEnd"/>
+      <w:r>
+        <w:rPr>
+          <w:lang w:val="en-US"/>
+        </w:rPr>
+        <w:t xml:space="preserve"> file where output will be written</w:t>
       </w:r>
       <w:r>
         <w:rPr>
@@ -5822,6 +6405,7 @@
       <w:r>
         <w:t xml:space="preserve">The current implementation does not permit installing new listeners, and comes with a single listener called </w:t>
       </w:r>
+      <w:proofErr w:type="spellStart"/>
       <w:proofErr w:type="gramStart"/>
       <w:r>
         <w:rPr>
@@ -5829,34 +6413,41 @@
         </w:rPr>
         <w:t>io</w:t>
       </w:r>
+      <w:proofErr w:type="spellEnd"/>
       <w:proofErr w:type="gramEnd"/>
       <w:r>
         <w:t xml:space="preserve"> which provides the </w:t>
       </w:r>
+      <w:proofErr w:type="spellStart"/>
       <w:r>
         <w:rPr>
           <w:i/>
         </w:rPr>
         <w:t>stdout</w:t>
       </w:r>
+      <w:proofErr w:type="spellEnd"/>
       <w:r>
         <w:t xml:space="preserve">, </w:t>
       </w:r>
+      <w:proofErr w:type="spellStart"/>
       <w:r>
         <w:rPr>
           <w:i/>
         </w:rPr>
         <w:t>stderr</w:t>
       </w:r>
+      <w:proofErr w:type="spellEnd"/>
       <w:r>
         <w:t xml:space="preserve"> and </w:t>
       </w:r>
+      <w:proofErr w:type="spellStart"/>
       <w:r>
         <w:rPr>
           <w:i/>
         </w:rPr>
         <w:t>exitcode</w:t>
       </w:r>
+      <w:proofErr w:type="spellEnd"/>
       <w:r>
         <w:t xml:space="preserve"> properties, all of which do not permit update. This means that the standard ou</w:t>
       </w:r>
@@ -5870,7 +6461,21 @@
         <w:rPr>
           <w:i/>
         </w:rPr>
-        <w:t>/runs/{uuid}/lis</w:t>
+        <w:t>/runs/{</w:t>
+      </w:r>
+      <w:proofErr w:type="spellStart"/>
+      <w:r>
+        <w:rPr>
+          <w:i/>
+        </w:rPr>
+        <w:t>uuid</w:t>
+      </w:r>
+      <w:proofErr w:type="spellEnd"/>
+      <w:r>
+        <w:rPr>
+          <w:i/>
+        </w:rPr>
+        <w:t>}/lis</w:t>
       </w:r>
       <w:r>
         <w:rPr>
@@ -5882,7 +6487,21 @@
         <w:rPr>
           <w:i/>
         </w:rPr>
-        <w:t>teners/io/prop</w:t>
+        <w:t>teners/</w:t>
+      </w:r>
+      <w:proofErr w:type="spellStart"/>
+      <w:r>
+        <w:rPr>
+          <w:i/>
+        </w:rPr>
+        <w:t>io</w:t>
+      </w:r>
+      <w:proofErr w:type="spellEnd"/>
+      <w:r>
+        <w:rPr>
+          <w:i/>
+        </w:rPr>
+        <w:t>/prop</w:t>
       </w:r>
       <w:r>
         <w:rPr>
@@ -5894,8 +6513,16 @@
         <w:rPr>
           <w:i/>
         </w:rPr>
-        <w:t>erties/stdout</w:t>
-      </w:r>
+        <w:t>erties/</w:t>
+      </w:r>
+      <w:proofErr w:type="spellStart"/>
+      <w:r>
+        <w:rPr>
+          <w:i/>
+        </w:rPr>
+        <w:t>stdout</w:t>
+      </w:r>
+      <w:proofErr w:type="spellEnd"/>
       <w:r>
         <w:t>.</w:t>
       </w:r>
@@ -5914,8 +6541,13 @@
       </w:r>
       <w:r>
         <w:br/>
-        <w:t>Produces: application/xml, application/json</w:t>
-      </w:r>
+        <w:t>Produces: application/xml, application/</w:t>
+      </w:r>
+      <w:proofErr w:type="spellStart"/>
+      <w:r>
+        <w:t>json</w:t>
+      </w:r>
+      <w:proofErr w:type="spellEnd"/>
       <w:r>
         <w:br/>
         <w:t>Response codes: 200 OK</w:t>
@@ -6375,8 +7007,13 @@
       </w:r>
       <w:r>
         <w:br/>
-        <w:t>Consumes: application/xml, application/json</w:t>
-      </w:r>
+        <w:t>Consumes: application/xml, application/</w:t>
+      </w:r>
+      <w:proofErr w:type="spellStart"/>
+      <w:r>
+        <w:t>json</w:t>
+      </w:r>
+      <w:proofErr w:type="spellEnd"/>
       <w:r>
         <w:br/>
         <w:t>Produces: N/A</w:t>
@@ -6517,8 +7154,13 @@
       </w:r>
       <w:r>
         <w:br/>
-        <w:t>Produces: application/xml, application/json</w:t>
-      </w:r>
+        <w:t>Produces: application/xml, application/</w:t>
+      </w:r>
+      <w:proofErr w:type="spellStart"/>
+      <w:r>
+        <w:t>json</w:t>
+      </w:r>
+      <w:proofErr w:type="spellEnd"/>
       <w:r>
         <w:br/>
         <w:t>Response codes: 200 OK</w:t>
@@ -6962,8 +7604,13 @@
       </w:r>
       <w:r>
         <w:br/>
-        <w:t>Produces: application/xml, application/json</w:t>
-      </w:r>
+        <w:t>Produces: application/xml, application/</w:t>
+      </w:r>
+      <w:proofErr w:type="spellStart"/>
+      <w:r>
+        <w:t>json</w:t>
+      </w:r>
+      <w:proofErr w:type="spellEnd"/>
       <w:r>
         <w:br/>
         <w:t>Response codes: 200 OK</w:t>
@@ -7094,7 +7741,15 @@
         </w:tabs>
       </w:pPr>
       <w:r>
-        <w:t>Resource: /runs/{id}/listeners/{name}/properties/{propName}</w:t>
+        <w:t>Resource: /runs/{id}/listeners/{name}/properties/{</w:t>
+      </w:r>
+      <w:proofErr w:type="spellStart"/>
+      <w:r>
+        <w:t>propName</w:t>
+      </w:r>
+      <w:proofErr w:type="spellEnd"/>
+      <w:r>
+        <w:t>}</w:t>
       </w:r>
     </w:p>
     <w:p>
@@ -7191,8 +7846,13 @@
       </w:r>
       <w:r>
         <w:br/>
-        <w:t>Produces: application/xml, application/json</w:t>
-      </w:r>
+        <w:t>Produces: application/xml, application/</w:t>
+      </w:r>
+      <w:proofErr w:type="spellStart"/>
+      <w:r>
+        <w:t>json</w:t>
+      </w:r>
+      <w:proofErr w:type="spellEnd"/>
       <w:r>
         <w:br/>
         <w:t>Response codes: 200 OK</w:t>
@@ -7594,8 +8254,13 @@
       </w:r>
       <w:r>
         <w:br/>
-        <w:t>Produces: application/xml, application/json</w:t>
-      </w:r>
+        <w:t>Produces: application/xml, application/</w:t>
+      </w:r>
+      <w:proofErr w:type="spellStart"/>
+      <w:r>
+        <w:t>json</w:t>
+      </w:r>
+      <w:proofErr w:type="spellEnd"/>
       <w:r>
         <w:br/>
         <w:t>Response codes: 200 OK</w:t>
@@ -7935,30 +8600,36 @@
       <w:r>
         <w:t xml:space="preserve">For more description of the contents of the </w:t>
       </w:r>
+      <w:proofErr w:type="spellStart"/>
       <w:r>
         <w:rPr>
           <w:i/>
         </w:rPr>
         <w:t>userpass</w:t>
       </w:r>
+      <w:proofErr w:type="spellEnd"/>
       <w:r>
         <w:t xml:space="preserve">, </w:t>
       </w:r>
+      <w:proofErr w:type="spellStart"/>
       <w:r>
         <w:rPr>
           <w:i/>
         </w:rPr>
         <w:t>keypair</w:t>
       </w:r>
+      <w:proofErr w:type="spellEnd"/>
       <w:r>
         <w:t xml:space="preserve"> and </w:t>
       </w:r>
+      <w:proofErr w:type="spellStart"/>
       <w:r>
         <w:rPr>
           <w:i/>
         </w:rPr>
         <w:t>cagridproxy</w:t>
       </w:r>
+      <w:proofErr w:type="spellEnd"/>
       <w:r>
         <w:t xml:space="preserve"> elements, see below.</w:t>
       </w:r>
@@ -7973,8 +8644,13 @@
       </w:r>
       <w:r>
         <w:br/>
-        <w:t>Consumes: application/xml, application/json</w:t>
-      </w:r>
+        <w:t>Consumes: application/xml, application/</w:t>
+      </w:r>
+      <w:proofErr w:type="spellStart"/>
+      <w:r>
+        <w:t>json</w:t>
+      </w:r>
+      <w:proofErr w:type="spellEnd"/>
       <w:r>
         <w:br/>
         <w:t>Produces: N/A</w:t>
@@ -8029,6 +8705,7 @@
         </w:rPr>
         <w:t xml:space="preserve">se should have their </w:t>
       </w:r>
+      <w:proofErr w:type="spellStart"/>
       <w:r>
         <w:rPr>
           <w:i/>
@@ -8044,12 +8721,27 @@
         </w:rPr>
         <w:t>:href</w:t>
       </w:r>
+      <w:proofErr w:type="spellEnd"/>
       <w:proofErr w:type="gramEnd"/>
       <w:r>
         <w:rPr>
           <w:lang w:val="en-US"/>
         </w:rPr>
-        <w:t xml:space="preserve"> attributes set when they are POSTed; those will be supplied by the service.</w:t>
+        <w:t xml:space="preserve"> attributes set when they are </w:t>
+      </w:r>
+      <w:proofErr w:type="spellStart"/>
+      <w:r>
+        <w:rPr>
+          <w:lang w:val="en-US"/>
+        </w:rPr>
+        <w:t>POSTed</w:t>
+      </w:r>
+      <w:proofErr w:type="spellEnd"/>
+      <w:r>
+        <w:rPr>
+          <w:lang w:val="en-US"/>
+        </w:rPr>
+        <w:t>; those will be supplied by the service.</w:t>
       </w:r>
     </w:p>
     <w:p>
@@ -8414,11 +9106,19 @@
         <w:ind w:left="720"/>
         <w:jc w:val="left"/>
       </w:pPr>
-      <w:r>
-        <w:rPr>
-          <w:lang w:val="en-US"/>
-        </w:rPr>
-        <w:t>CaGrid Proxy credential:</w:t>
+      <w:proofErr w:type="spellStart"/>
+      <w:r>
+        <w:rPr>
+          <w:lang w:val="en-US"/>
+        </w:rPr>
+        <w:t>CaGrid</w:t>
+      </w:r>
+      <w:proofErr w:type="spellEnd"/>
+      <w:r>
+        <w:rPr>
+          <w:lang w:val="en-US"/>
+        </w:rPr>
+        <w:t xml:space="preserve"> Proxy credential:</w:t>
       </w:r>
     </w:p>
     <w:p>
@@ -8778,7 +9478,15 @@
         </w:tabs>
       </w:pPr>
       <w:r>
-        <w:t>Resource: /runs/{id}/security/credentials/{credID}</w:t>
+        <w:t>Resource: /runs/{id}/security/credentials/{</w:t>
+      </w:r>
+      <w:proofErr w:type="spellStart"/>
+      <w:r>
+        <w:t>credID</w:t>
+      </w:r>
+      <w:proofErr w:type="spellEnd"/>
+      <w:r>
+        <w:t>}</w:t>
       </w:r>
     </w:p>
     <w:p>
@@ -8795,8 +9503,13 @@
       </w:r>
       <w:r>
         <w:br/>
-        <w:t>Produces: application/xml, application/json</w:t>
-      </w:r>
+        <w:t>Produces: application/xml, application/</w:t>
+      </w:r>
+      <w:proofErr w:type="spellStart"/>
+      <w:r>
+        <w:t>json</w:t>
+      </w:r>
+      <w:proofErr w:type="spellEnd"/>
       <w:r>
         <w:br/>
         <w:t>Response codes: 200 OK</w:t>
@@ -8819,6 +9532,7 @@
         </w:rPr>
         <w:t xml:space="preserve"> Will be one of the elements </w:t>
       </w:r>
+      <w:proofErr w:type="spellStart"/>
       <w:r>
         <w:rPr>
           <w:i/>
@@ -8826,12 +9540,14 @@
         </w:rPr>
         <w:t>userpass</w:t>
       </w:r>
+      <w:proofErr w:type="spellEnd"/>
       <w:r>
         <w:rPr>
           <w:lang w:val="en-US"/>
         </w:rPr>
         <w:t xml:space="preserve">, </w:t>
       </w:r>
+      <w:proofErr w:type="spellStart"/>
       <w:r>
         <w:rPr>
           <w:i/>
@@ -8839,12 +9555,14 @@
         </w:rPr>
         <w:t>keypair</w:t>
       </w:r>
+      <w:proofErr w:type="spellEnd"/>
       <w:r>
         <w:rPr>
           <w:lang w:val="en-US"/>
         </w:rPr>
         <w:t xml:space="preserve"> and </w:t>
       </w:r>
+      <w:proofErr w:type="spellStart"/>
       <w:r>
         <w:rPr>
           <w:i/>
@@ -8852,6 +9570,7 @@
         </w:rPr>
         <w:t>cagridproxy</w:t>
       </w:r>
+      <w:proofErr w:type="spellEnd"/>
       <w:r>
         <w:rPr>
           <w:lang w:val="en-US"/>
@@ -8869,12 +9588,22 @@
       </w:r>
       <w:r>
         <w:br/>
-        <w:t>Consumes: application/xml, application/json</w:t>
-      </w:r>
-      <w:r>
-        <w:br/>
-        <w:t>Produces: application/xml, application/json</w:t>
-      </w:r>
+        <w:t>Consumes: application/xml, application/</w:t>
+      </w:r>
+      <w:proofErr w:type="spellStart"/>
+      <w:r>
+        <w:t>json</w:t>
+      </w:r>
+      <w:proofErr w:type="spellEnd"/>
+      <w:r>
+        <w:br/>
+        <w:t>Produces: application/xml, application/</w:t>
+      </w:r>
+      <w:proofErr w:type="spellStart"/>
+      <w:r>
+        <w:t>json</w:t>
+      </w:r>
+      <w:proofErr w:type="spellEnd"/>
       <w:r>
         <w:br/>
         <w:t>Response codes: 200 OK</w:t>
@@ -8909,6 +9638,7 @@
         </w:rPr>
         <w:t xml:space="preserve"> Will be one of the elements </w:t>
       </w:r>
+      <w:proofErr w:type="spellStart"/>
       <w:r>
         <w:rPr>
           <w:i/>
@@ -8916,12 +9646,14 @@
         </w:rPr>
         <w:t>userpass</w:t>
       </w:r>
+      <w:proofErr w:type="spellEnd"/>
       <w:r>
         <w:rPr>
           <w:lang w:val="en-US"/>
         </w:rPr>
         <w:t xml:space="preserve">, </w:t>
       </w:r>
+      <w:proofErr w:type="spellStart"/>
       <w:r>
         <w:rPr>
           <w:i/>
@@ -8929,12 +9661,14 @@
         </w:rPr>
         <w:t>keypair</w:t>
       </w:r>
+      <w:proofErr w:type="spellEnd"/>
       <w:r>
         <w:rPr>
           <w:lang w:val="en-US"/>
         </w:rPr>
         <w:t xml:space="preserve"> and </w:t>
       </w:r>
+      <w:proofErr w:type="spellStart"/>
       <w:r>
         <w:rPr>
           <w:i/>
@@ -8942,6 +9676,7 @@
         </w:rPr>
         <w:t>cagridproxy</w:t>
       </w:r>
+      <w:proofErr w:type="spellEnd"/>
       <w:r>
         <w:rPr>
           <w:lang w:val="en-US"/>
@@ -8963,8 +9698,13 @@
       </w:r>
       <w:r>
         <w:br/>
-        <w:t>Produces: application/xml, application/json</w:t>
-      </w:r>
+        <w:t>Produces: application/xml, application/</w:t>
+      </w:r>
+      <w:proofErr w:type="spellStart"/>
+      <w:r>
+        <w:t>json</w:t>
+      </w:r>
+      <w:proofErr w:type="spellEnd"/>
       <w:r>
         <w:br/>
         <w:t>Response codes: 204 No content</w:t>
@@ -9051,8 +9791,13 @@
       </w:r>
       <w:r>
         <w:br/>
-        <w:t>Produces: application/xml, application/json</w:t>
-      </w:r>
+        <w:t>Produces: application/xml, application/</w:t>
+      </w:r>
+      <w:proofErr w:type="spellStart"/>
+      <w:r>
+        <w:t>json</w:t>
+      </w:r>
+      <w:proofErr w:type="spellEnd"/>
       <w:r>
         <w:br/>
         <w:t>Response codes: 200 OK</w:t>
@@ -9340,8 +10085,13 @@
       </w:r>
       <w:r>
         <w:br/>
-        <w:t>Consumes: application/xml, application/json</w:t>
-      </w:r>
+        <w:t>Consumes: application/xml, application/</w:t>
+      </w:r>
+      <w:proofErr w:type="spellStart"/>
+      <w:r>
+        <w:t>json</w:t>
+      </w:r>
+      <w:proofErr w:type="spellEnd"/>
       <w:r>
         <w:br/>
         <w:t>Produces: N/A</w:t>
@@ -9773,8 +10523,13 @@
       </w:r>
       <w:r>
         <w:br/>
-        <w:t>Produces: application/xml, application/json</w:t>
-      </w:r>
+        <w:t>Produces: application/xml, application/</w:t>
+      </w:r>
+      <w:proofErr w:type="spellStart"/>
+      <w:r>
+        <w:t>json</w:t>
+      </w:r>
+      <w:proofErr w:type="spellEnd"/>
       <w:r>
         <w:br/>
         <w:t>Response codes: 200 OK</w:t>
@@ -10101,8 +10856,13 @@
       </w:r>
       <w:r>
         <w:br/>
-        <w:t>Consumes: application/xml, application/json</w:t>
-      </w:r>
+        <w:t>Consumes: application/xml, application/</w:t>
+      </w:r>
+      <w:proofErr w:type="spellStart"/>
+      <w:r>
+        <w:t>json</w:t>
+      </w:r>
+      <w:proofErr w:type="spellEnd"/>
       <w:r>
         <w:br/>
         <w:t>Produces: N/A</w:t>
@@ -10132,6 +10892,7 @@
         </w:rPr>
         <w:t xml:space="preserve"> The </w:t>
       </w:r>
+      <w:proofErr w:type="spellStart"/>
       <w:r>
         <w:rPr>
           <w:i/>
@@ -10147,6 +10908,7 @@
         </w:rPr>
         <w:t>:href</w:t>
       </w:r>
+      <w:proofErr w:type="spellEnd"/>
       <w:proofErr w:type="gramEnd"/>
       <w:r>
         <w:rPr>
@@ -10167,6 +10929,7 @@
         </w:rPr>
         <w:t xml:space="preserve"> element will be ignored if supplied, and one of </w:t>
       </w:r>
+      <w:proofErr w:type="spellStart"/>
       <w:r>
         <w:rPr>
           <w:i/>
@@ -10174,12 +10937,14 @@
         </w:rPr>
         <w:t>certificateFile</w:t>
       </w:r>
+      <w:proofErr w:type="spellEnd"/>
       <w:r>
         <w:rPr>
           <w:lang w:val="en-US"/>
         </w:rPr>
         <w:t xml:space="preserve"> and </w:t>
       </w:r>
+      <w:proofErr w:type="spellStart"/>
       <w:r>
         <w:rPr>
           <w:i/>
@@ -10187,6 +10952,7 @@
         </w:rPr>
         <w:t>certificateBytes</w:t>
       </w:r>
+      <w:proofErr w:type="spellEnd"/>
       <w:r>
         <w:rPr>
           <w:lang w:val="en-US"/>
@@ -10382,7 +11148,15 @@
         </w:tabs>
       </w:pPr>
       <w:r>
-        <w:t>Resource: /runs/{id}/security/trusts/{trustID}</w:t>
+        <w:t>Resource: /runs/{id}/security/trusts/{</w:t>
+      </w:r>
+      <w:proofErr w:type="spellStart"/>
+      <w:r>
+        <w:t>trustID</w:t>
+      </w:r>
+      <w:proofErr w:type="spellEnd"/>
+      <w:r>
+        <w:t>}</w:t>
       </w:r>
     </w:p>
     <w:p>
@@ -10399,8 +11173,13 @@
       </w:r>
       <w:r>
         <w:br/>
-        <w:t>Produces: application/xml, application/json</w:t>
-      </w:r>
+        <w:t>Produces: application/xml, application/</w:t>
+      </w:r>
+      <w:proofErr w:type="spellStart"/>
+      <w:r>
+        <w:t>json</w:t>
+      </w:r>
+      <w:proofErr w:type="spellEnd"/>
       <w:r>
         <w:br/>
         <w:t>Response codes: 200 OK</w:t>
@@ -10599,12 +11378,22 @@
       </w:r>
       <w:r>
         <w:br/>
-        <w:t>Consumes: application/xml, application/json</w:t>
-      </w:r>
-      <w:r>
-        <w:br/>
-        <w:t>Produces: application/xml, application/json</w:t>
-      </w:r>
+        <w:t>Consumes: application/xml, application/</w:t>
+      </w:r>
+      <w:proofErr w:type="spellStart"/>
+      <w:r>
+        <w:t>json</w:t>
+      </w:r>
+      <w:proofErr w:type="spellEnd"/>
+      <w:r>
+        <w:br/>
+        <w:t>Produces: application/xml, application/</w:t>
+      </w:r>
+      <w:proofErr w:type="spellStart"/>
+      <w:r>
+        <w:t>json</w:t>
+      </w:r>
+      <w:proofErr w:type="spellEnd"/>
       <w:r>
         <w:br/>
         <w:t>Response codes: 200 OK</w:t>
@@ -10642,6 +11431,7 @@
         </w:rPr>
         <w:t xml:space="preserve"> The </w:t>
       </w:r>
+      <w:proofErr w:type="spellStart"/>
       <w:r>
         <w:rPr>
           <w:i/>
@@ -10657,6 +11447,7 @@
         </w:rPr>
         <w:t>:href</w:t>
       </w:r>
+      <w:proofErr w:type="spellEnd"/>
       <w:proofErr w:type="gramEnd"/>
       <w:r>
         <w:rPr>
@@ -10864,14 +11655,24 @@
       <w:r>
         <w:t>Resource: /runs/{id}/</w:t>
       </w:r>
+      <w:proofErr w:type="spellStart"/>
       <w:proofErr w:type="gramStart"/>
       <w:r>
         <w:t>wd</w:t>
       </w:r>
+      <w:proofErr w:type="spellEnd"/>
       <w:proofErr w:type="gramEnd"/>
       <w:r>
         <w:br/>
-        <w:t>Resource: /runs/{id}/wd/{path…}</w:t>
+        <w:t>Resource: /runs/{id}/</w:t>
+      </w:r>
+      <w:proofErr w:type="spellStart"/>
+      <w:r>
+        <w:t>wd</w:t>
+      </w:r>
+      <w:proofErr w:type="spellEnd"/>
+      <w:r>
+        <w:t>/{path…}</w:t>
       </w:r>
     </w:p>
     <w:p>
@@ -10887,6 +11688,7 @@
         </w:rPr>
         <w:t>/</w:t>
       </w:r>
+      <w:proofErr w:type="spellStart"/>
       <w:proofErr w:type="gramStart"/>
       <w:r>
         <w:rPr>
@@ -10894,9 +11696,18 @@
         </w:rPr>
         <w:t>wd</w:t>
       </w:r>
+      <w:proofErr w:type="spellEnd"/>
       <w:proofErr w:type="gramEnd"/>
       <w:r>
-        <w:t xml:space="preserve"> is the path beneath the working directory of the workflow run; this is mapped onto the filesystem. An empty path is the same as talking about the working directory itself.</w:t>
+        <w:t xml:space="preserve"> is the path beneath the working directory of the workflow run; this is mapped onto the </w:t>
+      </w:r>
+      <w:proofErr w:type="spellStart"/>
+      <w:r>
+        <w:t>filesystem</w:t>
+      </w:r>
+      <w:proofErr w:type="spellEnd"/>
+      <w:r>
+        <w:t>. An empty path is the same as talking about the working directory itself.</w:t>
       </w:r>
     </w:p>
     <w:p>
@@ -10936,8 +11747,13 @@
       </w:r>
       <w:r>
         <w:br/>
-        <w:t>Produces: application/xml, application/json</w:t>
-      </w:r>
+        <w:t>Produces: application/xml, application/</w:t>
+      </w:r>
+      <w:proofErr w:type="spellStart"/>
+      <w:r>
+        <w:t>json</w:t>
+      </w:r>
+      <w:proofErr w:type="spellEnd"/>
       <w:r>
         <w:br/>
         <w:t>Response codes: 200 OK</w:t>
@@ -10994,6 +11810,7 @@
         </w:rPr>
         <w:t xml:space="preserve"> The contents of the </w:t>
       </w:r>
+      <w:proofErr w:type="spellStart"/>
       <w:r>
         <w:rPr>
           <w:i/>
@@ -11001,6 +11818,7 @@
         </w:rPr>
         <w:t>dir</w:t>
       </w:r>
+      <w:proofErr w:type="spellEnd"/>
       <w:r>
         <w:rPr>
           <w:lang w:val="en-US"/>
@@ -11037,8 +11855,17 @@
           <w:i/>
           <w:lang w:val="en-US"/>
         </w:rPr>
-        <w:t>…/wd</w:t>
-      </w:r>
+        <w:t>…/</w:t>
+      </w:r>
+      <w:proofErr w:type="spellStart"/>
+      <w:r>
+        <w:rPr>
+          <w:i/>
+          <w:lang w:val="en-US"/>
+        </w:rPr>
+        <w:t>wd</w:t>
+      </w:r>
+      <w:proofErr w:type="spellEnd"/>
       <w:r>
         <w:rPr>
           <w:lang w:val="en-US"/>
@@ -11382,8 +12209,13 @@
       </w:r>
       <w:r>
         <w:br/>
-        <w:t>Consumes: application/xml, application/json</w:t>
-      </w:r>
+        <w:t>Consumes: application/xml, application/</w:t>
+      </w:r>
+      <w:proofErr w:type="spellStart"/>
+      <w:r>
+        <w:t>json</w:t>
+      </w:r>
+      <w:proofErr w:type="spellEnd"/>
       <w:r>
         <w:br/>
         <w:t>Produces: N/A</w:t>
@@ -11418,13 +12250,41 @@
         <w:rPr>
           <w:lang w:val="en-US"/>
         </w:rPr>
-        <w:t>Creates a directory in the filesystem beneath the working directory of the workflow run, or creates or updates a file's contents, where that file is in or below the working directory of a workflow run.</w:t>
-      </w:r>
-      <w:r>
-        <w:rPr>
-          <w:lang w:val="en-US"/>
-        </w:rPr>
-        <w:t xml:space="preserve"> The location that this is POSTed to determines what the parent directory of the created entity is, and the </w:t>
+        <w:t xml:space="preserve">Creates a directory in the </w:t>
+      </w:r>
+      <w:proofErr w:type="spellStart"/>
+      <w:r>
+        <w:rPr>
+          <w:lang w:val="en-US"/>
+        </w:rPr>
+        <w:t>filesystem</w:t>
+      </w:r>
+      <w:proofErr w:type="spellEnd"/>
+      <w:r>
+        <w:rPr>
+          <w:lang w:val="en-US"/>
+        </w:rPr>
+        <w:t xml:space="preserve"> beneath the working directory of the workflow run, or creates or updates a file's contents, where that file is in or below the working directory of a workflow run.</w:t>
+      </w:r>
+      <w:r>
+        <w:rPr>
+          <w:lang w:val="en-US"/>
+        </w:rPr>
+        <w:t xml:space="preserve"> The location that this is </w:t>
+      </w:r>
+      <w:proofErr w:type="spellStart"/>
+      <w:r>
+        <w:rPr>
+          <w:lang w:val="en-US"/>
+        </w:rPr>
+        <w:t>POSTed</w:t>
+      </w:r>
+      <w:proofErr w:type="spellEnd"/>
+      <w:r>
+        <w:rPr>
+          <w:lang w:val="en-US"/>
+        </w:rPr>
+        <w:t xml:space="preserve"> to determines what the parent directory of the created entity is, and the </w:t>
       </w:r>
       <w:r>
         <w:rPr>
@@ -11580,7 +12440,15 @@
       </w:r>
       <w:proofErr w:type="gramEnd"/>
       <w:r>
-        <w:t xml:space="preserve"> directly PUTting the data is preferred, as that has no size restrictions.</w:t>
+        <w:t xml:space="preserve"> directly </w:t>
+      </w:r>
+      <w:proofErr w:type="spellStart"/>
+      <w:r>
+        <w:t>PUTting</w:t>
+      </w:r>
+      <w:proofErr w:type="spellEnd"/>
+      <w:r>
+        <w:t xml:space="preserve"> the data is preferred, as that has no size restrictions.</w:t>
       </w:r>
     </w:p>
     <w:p>
@@ -11634,8 +12502,13 @@
       <w:pPr>
         <w:pStyle w:val="NormalParagraph"/>
       </w:pPr>
-      <w:r>
-        <w:t>Taverna 2 Server supports a SOAP interface to the majority of its user-facing functionality. The operations that it supports are divided into a few groups:</w:t>
+      <w:proofErr w:type="spellStart"/>
+      <w:r>
+        <w:t>Taverna</w:t>
+      </w:r>
+      <w:proofErr w:type="spellEnd"/>
+      <w:r>
+        <w:t xml:space="preserve"> 2 Server supports a SOAP interface to the majority of its user-facing functionality. The operations that it supports are divided into a few groups:</w:t>
       </w:r>
     </w:p>
     <w:p>
@@ -11755,6 +12628,7 @@
           <w:i/>
         </w:rPr>
       </w:pPr>
+      <w:proofErr w:type="spellStart"/>
       <w:proofErr w:type="gramStart"/>
       <w:r>
         <w:rPr>
@@ -11762,6 +12636,7 @@
         </w:rPr>
         <w:t>getEnabledNotificationFabrics</w:t>
       </w:r>
+      <w:proofErr w:type="spellEnd"/>
       <w:proofErr w:type="gramEnd"/>
     </w:p>
     <w:p>
@@ -11783,6 +12658,7 @@
       <w:pPr>
         <w:pStyle w:val="NormalParagraph"/>
       </w:pPr>
+      <w:proofErr w:type="spellStart"/>
       <w:proofErr w:type="gramStart"/>
       <w:r>
         <w:rPr>
@@ -11790,6 +12666,7 @@
         </w:rPr>
         <w:t>getMaxSimultaneousRuns</w:t>
       </w:r>
+      <w:proofErr w:type="spellEnd"/>
       <w:proofErr w:type="gramEnd"/>
     </w:p>
     <w:p>
@@ -11808,6 +12685,7 @@
           <w:i/>
         </w:rPr>
       </w:pPr>
+      <w:proofErr w:type="spellStart"/>
       <w:proofErr w:type="gramStart"/>
       <w:r>
         <w:rPr>
@@ -11815,6 +12693,7 @@
         </w:rPr>
         <w:t>getPermittedWorkflows</w:t>
       </w:r>
+      <w:proofErr w:type="spellEnd"/>
       <w:proofErr w:type="gramEnd"/>
     </w:p>
     <w:p>
@@ -11830,6 +12709,7 @@
       <w:pPr>
         <w:pStyle w:val="NormalParagraph"/>
       </w:pPr>
+      <w:proofErr w:type="spellStart"/>
       <w:proofErr w:type="gramStart"/>
       <w:r>
         <w:rPr>
@@ -11837,6 +12717,7 @@
         </w:rPr>
         <w:t>getPermittedListenerTypes</w:t>
       </w:r>
+      <w:proofErr w:type="spellEnd"/>
       <w:proofErr w:type="gramEnd"/>
     </w:p>
     <w:p>
@@ -11858,6 +12739,7 @@
       <w:pPr>
         <w:pStyle w:val="NormalParagraph"/>
       </w:pPr>
+      <w:proofErr w:type="spellStart"/>
       <w:proofErr w:type="gramStart"/>
       <w:r>
         <w:rPr>
@@ -11865,6 +12747,7 @@
         </w:rPr>
         <w:t>listRuns</w:t>
       </w:r>
+      <w:proofErr w:type="spellEnd"/>
       <w:proofErr w:type="gramEnd"/>
     </w:p>
     <w:p>
@@ -11896,6 +12779,7 @@
       <w:pPr>
         <w:pStyle w:val="NormalParagraph"/>
       </w:pPr>
+      <w:proofErr w:type="spellStart"/>
       <w:proofErr w:type="gramStart"/>
       <w:r>
         <w:rPr>
@@ -11903,6 +12787,7 @@
         </w:rPr>
         <w:t>submitWorkflow</w:t>
       </w:r>
+      <w:proofErr w:type="spellEnd"/>
       <w:proofErr w:type="gramEnd"/>
     </w:p>
     <w:p>
@@ -11918,6 +12803,7 @@
       <w:pPr>
         <w:pStyle w:val="NormalParagraph"/>
       </w:pPr>
+      <w:proofErr w:type="spellStart"/>
       <w:proofErr w:type="gramStart"/>
       <w:r>
         <w:rPr>
@@ -11925,6 +12811,7 @@
         </w:rPr>
         <w:t>destroyRun</w:t>
       </w:r>
+      <w:proofErr w:type="spellEnd"/>
       <w:proofErr w:type="gramEnd"/>
     </w:p>
     <w:p>
@@ -11940,6 +12827,7 @@
       <w:pPr>
         <w:pStyle w:val="NormalParagraph"/>
       </w:pPr>
+      <w:proofErr w:type="spellStart"/>
       <w:proofErr w:type="gramStart"/>
       <w:r>
         <w:rPr>
@@ -11947,6 +12835,7 @@
         </w:rPr>
         <w:t>getRunExpiry</w:t>
       </w:r>
+      <w:proofErr w:type="spellEnd"/>
       <w:proofErr w:type="gramEnd"/>
     </w:p>
     <w:p>
@@ -11968,6 +12857,7 @@
       <w:pPr>
         <w:pStyle w:val="NormalParagraph"/>
       </w:pPr>
+      <w:proofErr w:type="spellStart"/>
       <w:proofErr w:type="gramStart"/>
       <w:r>
         <w:rPr>
@@ -11975,6 +12865,7 @@
         </w:rPr>
         <w:t>setRunExpiry</w:t>
       </w:r>
+      <w:proofErr w:type="spellEnd"/>
       <w:proofErr w:type="gramEnd"/>
     </w:p>
     <w:p>
@@ -11996,6 +12887,7 @@
       <w:pPr>
         <w:pStyle w:val="NormalParagraph"/>
       </w:pPr>
+      <w:proofErr w:type="spellStart"/>
       <w:proofErr w:type="gramStart"/>
       <w:r>
         <w:rPr>
@@ -12003,6 +12895,7 @@
         </w:rPr>
         <w:t>getRunCreationTime</w:t>
       </w:r>
+      <w:proofErr w:type="spellEnd"/>
       <w:proofErr w:type="gramEnd"/>
     </w:p>
     <w:p>
@@ -12011,13 +12904,22 @@
         <w:ind w:left="720"/>
       </w:pPr>
       <w:r>
-        <w:t>Get the time that a workflow run was created (by the submitWorkflow operation).</w:t>
-      </w:r>
-    </w:p>
-    <w:p>
-      <w:pPr>
-        <w:pStyle w:val="NormalParagraph"/>
-      </w:pPr>
+        <w:t xml:space="preserve">Get the time that a workflow run was created (by the </w:t>
+      </w:r>
+      <w:proofErr w:type="spellStart"/>
+      <w:r>
+        <w:t>submitWorkflow</w:t>
+      </w:r>
+      <w:proofErr w:type="spellEnd"/>
+      <w:r>
+        <w:t xml:space="preserve"> operation).</w:t>
+      </w:r>
+    </w:p>
+    <w:p>
+      <w:pPr>
+        <w:pStyle w:val="NormalParagraph"/>
+      </w:pPr>
+      <w:proofErr w:type="spellStart"/>
       <w:proofErr w:type="gramStart"/>
       <w:r>
         <w:rPr>
@@ -12025,6 +12927,7 @@
         </w:rPr>
         <w:t>getRunStartTime</w:t>
       </w:r>
+      <w:proofErr w:type="spellEnd"/>
       <w:proofErr w:type="gramEnd"/>
     </w:p>
     <w:p>
@@ -12040,6 +12943,7 @@
       <w:pPr>
         <w:pStyle w:val="NormalParagraph"/>
       </w:pPr>
+      <w:proofErr w:type="spellStart"/>
       <w:proofErr w:type="gramStart"/>
       <w:r>
         <w:rPr>
@@ -12047,6 +12951,7 @@
         </w:rPr>
         <w:t>getRunFinishTime</w:t>
       </w:r>
+      <w:proofErr w:type="spellEnd"/>
       <w:proofErr w:type="gramEnd"/>
     </w:p>
     <w:p>
@@ -12062,6 +12967,7 @@
       <w:pPr>
         <w:pStyle w:val="NormalParagraph"/>
       </w:pPr>
+      <w:proofErr w:type="spellStart"/>
       <w:proofErr w:type="gramStart"/>
       <w:r>
         <w:rPr>
@@ -12069,6 +12975,7 @@
         </w:rPr>
         <w:t>getRunWorkflow</w:t>
       </w:r>
+      <w:proofErr w:type="spellEnd"/>
       <w:proofErr w:type="gramEnd"/>
     </w:p>
     <w:p>
@@ -12084,6 +12991,7 @@
       <w:pPr>
         <w:pStyle w:val="NormalParagraph"/>
       </w:pPr>
+      <w:proofErr w:type="spellStart"/>
       <w:proofErr w:type="gramStart"/>
       <w:r>
         <w:rPr>
@@ -12091,6 +12999,7 @@
         </w:rPr>
         <w:t>getRunStatus</w:t>
       </w:r>
+      <w:proofErr w:type="spellEnd"/>
       <w:proofErr w:type="gramEnd"/>
     </w:p>
     <w:p>
@@ -12165,6 +13074,7 @@
       <w:pPr>
         <w:pStyle w:val="NormalParagraph"/>
       </w:pPr>
+      <w:proofErr w:type="spellStart"/>
       <w:proofErr w:type="gramStart"/>
       <w:r>
         <w:rPr>
@@ -12172,6 +13082,7 @@
         </w:rPr>
         <w:t>setRunStatus</w:t>
       </w:r>
+      <w:proofErr w:type="spellEnd"/>
       <w:proofErr w:type="gramEnd"/>
     </w:p>
     <w:p>
@@ -12180,7 +13091,13 @@
         <w:ind w:left="720"/>
       </w:pPr>
       <w:r>
-        <w:t>Set the current state of a workflow run, which is necessary to start it Operating. The execution can be finished early by manually moving it to Fi</w:t>
+        <w:t>Set the current state of a workflow run, which is necessary to start it O</w:t>
+      </w:r>
+      <w:r>
+        <w:t>p</w:t>
+      </w:r>
+      <w:r>
+        <w:t>erating. The execution can be finished early by manually moving it to Fi</w:t>
       </w:r>
       <w:r>
         <w:t>n</w:t>
@@ -12201,6 +13118,7 @@
       <w:pPr>
         <w:pStyle w:val="NormalParagraph"/>
       </w:pPr>
+      <w:proofErr w:type="spellStart"/>
       <w:proofErr w:type="gramStart"/>
       <w:r>
         <w:rPr>
@@ -12208,6 +13126,7 @@
         </w:rPr>
         <w:t>getRunInputDescriptor</w:t>
       </w:r>
+      <w:proofErr w:type="spellEnd"/>
       <w:proofErr w:type="gramEnd"/>
     </w:p>
     <w:p>
@@ -12229,6 +13148,7 @@
       <w:pPr>
         <w:pStyle w:val="NormalParagraph"/>
       </w:pPr>
+      <w:proofErr w:type="spellStart"/>
       <w:proofErr w:type="gramStart"/>
       <w:r>
         <w:rPr>
@@ -12236,6 +13156,7 @@
         </w:rPr>
         <w:t>getRunInputs</w:t>
       </w:r>
+      <w:proofErr w:type="spellEnd"/>
       <w:proofErr w:type="gramEnd"/>
     </w:p>
     <w:p>
@@ -12257,6 +13178,7 @@
       <w:pPr>
         <w:pStyle w:val="NormalParagraph"/>
       </w:pPr>
+      <w:proofErr w:type="spellStart"/>
       <w:proofErr w:type="gramStart"/>
       <w:r>
         <w:rPr>
@@ -12264,6 +13186,7 @@
         </w:rPr>
         <w:t>setRunInputPortFile</w:t>
       </w:r>
+      <w:proofErr w:type="spellEnd"/>
       <w:proofErr w:type="gramEnd"/>
     </w:p>
     <w:p>
@@ -12285,6 +13208,7 @@
       <w:pPr>
         <w:pStyle w:val="NormalParagraph"/>
       </w:pPr>
+      <w:proofErr w:type="spellStart"/>
       <w:proofErr w:type="gramStart"/>
       <w:r>
         <w:rPr>
@@ -12292,6 +13216,7 @@
         </w:rPr>
         <w:t>setRunInputPortValue</w:t>
       </w:r>
+      <w:proofErr w:type="spellEnd"/>
       <w:proofErr w:type="gramEnd"/>
     </w:p>
     <w:p>
@@ -12313,6 +13238,7 @@
       <w:pPr>
         <w:pStyle w:val="NormalParagraph"/>
       </w:pPr>
+      <w:proofErr w:type="spellStart"/>
       <w:proofErr w:type="gramStart"/>
       <w:r>
         <w:rPr>
@@ -12320,6 +13246,7 @@
         </w:rPr>
         <w:t>setRunInputBaclavaFile</w:t>
       </w:r>
+      <w:proofErr w:type="spellEnd"/>
       <w:proofErr w:type="gramEnd"/>
     </w:p>
     <w:p>
@@ -12328,13 +13255,22 @@
         <w:ind w:left="720"/>
       </w:pPr>
       <w:r>
-        <w:t>Configure a run to take all its inputs from a Baclava file.</w:t>
-      </w:r>
-    </w:p>
-    <w:p>
-      <w:pPr>
-        <w:pStyle w:val="NormalParagraph"/>
-      </w:pPr>
+        <w:t xml:space="preserve">Configure a run to take all its inputs from a </w:t>
+      </w:r>
+      <w:proofErr w:type="spellStart"/>
+      <w:r>
+        <w:t>Baclava</w:t>
+      </w:r>
+      <w:proofErr w:type="spellEnd"/>
+      <w:r>
+        <w:t xml:space="preserve"> file.</w:t>
+      </w:r>
+    </w:p>
+    <w:p>
+      <w:pPr>
+        <w:pStyle w:val="NormalParagraph"/>
+      </w:pPr>
+      <w:proofErr w:type="spellStart"/>
       <w:proofErr w:type="gramStart"/>
       <w:r>
         <w:rPr>
@@ -12342,6 +13278,7 @@
         </w:rPr>
         <w:t>getRunOutputDescription</w:t>
       </w:r>
+      <w:proofErr w:type="spellEnd"/>
       <w:proofErr w:type="gramEnd"/>
     </w:p>
     <w:p>
@@ -12357,6 +13294,7 @@
       <w:pPr>
         <w:pStyle w:val="NormalParagraph"/>
       </w:pPr>
+      <w:proofErr w:type="spellStart"/>
       <w:proofErr w:type="gramStart"/>
       <w:r>
         <w:rPr>
@@ -12364,6 +13302,7 @@
         </w:rPr>
         <w:t>setRunOutputBaclavaFile</w:t>
       </w:r>
+      <w:proofErr w:type="spellEnd"/>
       <w:proofErr w:type="gramEnd"/>
     </w:p>
     <w:p>
@@ -12372,13 +13311,22 @@
         <w:ind w:left="720"/>
       </w:pPr>
       <w:r>
-        <w:t>Arrange for the run outputs to be written as a Baclava file. If this is not called, outputs will be written into files in the out subdirectory of the workflow run's working directory.</w:t>
-      </w:r>
-    </w:p>
-    <w:p>
-      <w:pPr>
-        <w:pStyle w:val="NormalParagraph"/>
-      </w:pPr>
+        <w:t xml:space="preserve">Arrange for the run outputs to be written as a </w:t>
+      </w:r>
+      <w:proofErr w:type="spellStart"/>
+      <w:r>
+        <w:t>Baclava</w:t>
+      </w:r>
+      <w:proofErr w:type="spellEnd"/>
+      <w:r>
+        <w:t xml:space="preserve"> file. If this is not called, outputs will be written into files in the out subdirectory of the workflow run's working directory.</w:t>
+      </w:r>
+    </w:p>
+    <w:p>
+      <w:pPr>
+        <w:pStyle w:val="NormalParagraph"/>
+      </w:pPr>
+      <w:proofErr w:type="spellStart"/>
       <w:proofErr w:type="gramStart"/>
       <w:r>
         <w:rPr>
@@ -12386,6 +13334,7 @@
         </w:rPr>
         <w:t>getRunOutputBaclavaFile</w:t>
       </w:r>
+      <w:proofErr w:type="spellEnd"/>
       <w:proofErr w:type="gramEnd"/>
     </w:p>
     <w:p>
@@ -12394,7 +13343,15 @@
         <w:ind w:left="720"/>
       </w:pPr>
       <w:r>
-        <w:t>Get the name of the Baclava file that will have the run outputs written to it.</w:t>
+        <w:t xml:space="preserve">Get the name of the </w:t>
+      </w:r>
+      <w:proofErr w:type="spellStart"/>
+      <w:r>
+        <w:t>Baclava</w:t>
+      </w:r>
+      <w:proofErr w:type="spellEnd"/>
+      <w:r>
+        <w:t xml:space="preserve"> file that will have the run outputs written to it.</w:t>
       </w:r>
     </w:p>
     <w:p>
@@ -12431,6 +13388,7 @@
       <w:pPr>
         <w:pStyle w:val="NormalParagraph"/>
       </w:pPr>
+      <w:proofErr w:type="spellStart"/>
       <w:proofErr w:type="gramStart"/>
       <w:r>
         <w:rPr>
@@ -12438,6 +13396,7 @@
         </w:rPr>
         <w:t>getRunDirectoryContents</w:t>
       </w:r>
+      <w:proofErr w:type="spellEnd"/>
       <w:proofErr w:type="gramEnd"/>
     </w:p>
     <w:p>
@@ -12459,6 +13418,7 @@
       <w:pPr>
         <w:pStyle w:val="NormalParagraph"/>
       </w:pPr>
+      <w:proofErr w:type="spellStart"/>
       <w:proofErr w:type="gramStart"/>
       <w:r>
         <w:rPr>
@@ -12466,6 +13426,7 @@
         </w:rPr>
         <w:t>destroyRunDirectoryEntry</w:t>
       </w:r>
+      <w:proofErr w:type="spellEnd"/>
       <w:proofErr w:type="gramEnd"/>
     </w:p>
     <w:p>
@@ -12481,6 +13442,7 @@
       <w:pPr>
         <w:pStyle w:val="NormalParagraph"/>
       </w:pPr>
+      <w:proofErr w:type="spellStart"/>
       <w:proofErr w:type="gramStart"/>
       <w:r>
         <w:rPr>
@@ -12488,6 +13450,7 @@
         </w:rPr>
         <w:t>getRunDirectoryAsZip</w:t>
       </w:r>
+      <w:proofErr w:type="spellEnd"/>
       <w:proofErr w:type="gramEnd"/>
     </w:p>
     <w:p>
@@ -12509,6 +13472,7 @@
       <w:pPr>
         <w:pStyle w:val="NormalParagraph"/>
       </w:pPr>
+      <w:proofErr w:type="spellStart"/>
       <w:proofErr w:type="gramStart"/>
       <w:r>
         <w:rPr>
@@ -12516,6 +13480,7 @@
         </w:rPr>
         <w:t>makeRunDirectory</w:t>
       </w:r>
+      <w:proofErr w:type="spellEnd"/>
       <w:proofErr w:type="gramEnd"/>
     </w:p>
     <w:p>
@@ -12539,6 +13504,7 @@
       <w:pPr>
         <w:pStyle w:val="NormalParagraph"/>
       </w:pPr>
+      <w:proofErr w:type="spellStart"/>
       <w:proofErr w:type="gramStart"/>
       <w:r>
         <w:rPr>
@@ -12546,6 +13512,7 @@
         </w:rPr>
         <w:t>getRunFileContents</w:t>
       </w:r>
+      <w:proofErr w:type="spellEnd"/>
       <w:proofErr w:type="gramEnd"/>
     </w:p>
     <w:p>
@@ -12561,6 +13528,7 @@
       <w:pPr>
         <w:pStyle w:val="NormalParagraph"/>
       </w:pPr>
+      <w:proofErr w:type="spellStart"/>
       <w:proofErr w:type="gramStart"/>
       <w:r>
         <w:rPr>
@@ -12568,6 +13536,7 @@
         </w:rPr>
         <w:t>getRunFileContentsMTOM</w:t>
       </w:r>
+      <w:proofErr w:type="spellEnd"/>
       <w:proofErr w:type="gramEnd"/>
     </w:p>
     <w:p>
@@ -12583,6 +13552,7 @@
       <w:pPr>
         <w:pStyle w:val="NormalParagraph"/>
       </w:pPr>
+      <w:proofErr w:type="spellStart"/>
       <w:proofErr w:type="gramStart"/>
       <w:r>
         <w:rPr>
@@ -12590,6 +13560,7 @@
         </w:rPr>
         <w:t>getRunFileType</w:t>
       </w:r>
+      <w:proofErr w:type="spellEnd"/>
       <w:proofErr w:type="gramEnd"/>
     </w:p>
     <w:p>
@@ -12605,6 +13576,7 @@
       <w:pPr>
         <w:pStyle w:val="NormalParagraph"/>
       </w:pPr>
+      <w:proofErr w:type="spellStart"/>
       <w:proofErr w:type="gramStart"/>
       <w:r>
         <w:rPr>
@@ -12612,6 +13584,7 @@
         </w:rPr>
         <w:t>getRunFileLength</w:t>
       </w:r>
+      <w:proofErr w:type="spellEnd"/>
       <w:proofErr w:type="gramEnd"/>
     </w:p>
     <w:p>
@@ -12627,6 +13600,7 @@
       <w:pPr>
         <w:pStyle w:val="NormalParagraph"/>
       </w:pPr>
+      <w:proofErr w:type="spellStart"/>
       <w:proofErr w:type="gramStart"/>
       <w:r>
         <w:rPr>
@@ -12634,6 +13608,7 @@
         </w:rPr>
         <w:t>makeRunFile</w:t>
       </w:r>
+      <w:proofErr w:type="spellEnd"/>
       <w:proofErr w:type="gramEnd"/>
     </w:p>
     <w:p>
@@ -12649,6 +13624,7 @@
       <w:pPr>
         <w:pStyle w:val="NormalParagraph"/>
       </w:pPr>
+      <w:proofErr w:type="spellStart"/>
       <w:proofErr w:type="gramStart"/>
       <w:r>
         <w:rPr>
@@ -12656,6 +13632,7 @@
         </w:rPr>
         <w:t>setRunFileContents</w:t>
       </w:r>
+      <w:proofErr w:type="spellEnd"/>
       <w:proofErr w:type="gramEnd"/>
     </w:p>
     <w:p>
@@ -12677,6 +13654,7 @@
       <w:pPr>
         <w:pStyle w:val="NormalParagraph"/>
       </w:pPr>
+      <w:proofErr w:type="spellStart"/>
       <w:proofErr w:type="gramStart"/>
       <w:r>
         <w:rPr>
@@ -12684,6 +13662,7 @@
         </w:rPr>
         <w:t>setRunFileContentsMTOM</w:t>
       </w:r>
+      <w:proofErr w:type="spellEnd"/>
       <w:proofErr w:type="gramEnd"/>
     </w:p>
     <w:p>
@@ -12707,6 +13686,7 @@
       <w:pPr>
         <w:pStyle w:val="NormalParagraph"/>
       </w:pPr>
+      <w:proofErr w:type="spellStart"/>
       <w:proofErr w:type="gramStart"/>
       <w:r>
         <w:rPr>
@@ -12714,6 +13694,7 @@
         </w:rPr>
         <w:t>getRunListeners</w:t>
       </w:r>
+      <w:proofErr w:type="spellEnd"/>
       <w:proofErr w:type="gramEnd"/>
     </w:p>
     <w:p>
@@ -12729,6 +13710,7 @@
       <w:pPr>
         <w:pStyle w:val="NormalParagraph"/>
       </w:pPr>
+      <w:proofErr w:type="spellStart"/>
       <w:proofErr w:type="gramStart"/>
       <w:r>
         <w:rPr>
@@ -12736,6 +13718,7 @@
         </w:rPr>
         <w:t>addRunListener</w:t>
       </w:r>
+      <w:proofErr w:type="spellEnd"/>
       <w:proofErr w:type="gramEnd"/>
     </w:p>
     <w:p>
@@ -12757,6 +13740,7 @@
       <w:pPr>
         <w:pStyle w:val="NormalParagraph"/>
       </w:pPr>
+      <w:proofErr w:type="spellStart"/>
       <w:proofErr w:type="gramStart"/>
       <w:r>
         <w:rPr>
@@ -12764,6 +13748,7 @@
         </w:rPr>
         <w:t>getRunListenerConfiguration</w:t>
       </w:r>
+      <w:proofErr w:type="spellEnd"/>
       <w:proofErr w:type="gramEnd"/>
     </w:p>
     <w:p>
@@ -12779,6 +13764,7 @@
       <w:pPr>
         <w:pStyle w:val="NormalParagraph"/>
       </w:pPr>
+      <w:proofErr w:type="spellStart"/>
       <w:proofErr w:type="gramStart"/>
       <w:r>
         <w:rPr>
@@ -12786,6 +13772,7 @@
         </w:rPr>
         <w:t>getRunListenerProperties</w:t>
       </w:r>
+      <w:proofErr w:type="spellEnd"/>
       <w:proofErr w:type="gramEnd"/>
     </w:p>
     <w:p>
@@ -12801,6 +13788,7 @@
       <w:pPr>
         <w:pStyle w:val="NormalParagraph"/>
       </w:pPr>
+      <w:proofErr w:type="spellStart"/>
       <w:proofErr w:type="gramStart"/>
       <w:r>
         <w:rPr>
@@ -12808,24 +13796,35 @@
         </w:rPr>
         <w:t>getRunListenerProperty</w:t>
       </w:r>
+      <w:proofErr w:type="spellEnd"/>
       <w:proofErr w:type="gramEnd"/>
       <w:r>
         <w:br/>
       </w:r>
+      <w:proofErr w:type="spellStart"/>
       <w:r>
         <w:rPr>
           <w:i/>
         </w:rPr>
         <w:t>setRunListenerProperty</w:t>
       </w:r>
-    </w:p>
-    <w:p>
-      <w:pPr>
-        <w:pStyle w:val="NormalParagraph"/>
-        <w:ind w:left="720"/>
-      </w:pPr>
-      <w:r>
-        <w:t>Get and set the values of individual properites; properties are always strings.</w:t>
+      <w:proofErr w:type="spellEnd"/>
+    </w:p>
+    <w:p>
+      <w:pPr>
+        <w:pStyle w:val="NormalParagraph"/>
+        <w:ind w:left="720"/>
+      </w:pPr>
+      <w:r>
+        <w:t xml:space="preserve">Get and set the values of individual </w:t>
+      </w:r>
+      <w:proofErr w:type="spellStart"/>
+      <w:r>
+        <w:t>properites</w:t>
+      </w:r>
+      <w:proofErr w:type="spellEnd"/>
+      <w:r>
+        <w:t>; properties are always strings.</w:t>
       </w:r>
     </w:p>
     <w:p>
@@ -12835,6 +13834,7 @@
       <w:r>
         <w:t xml:space="preserve">There is one standard listener, </w:t>
       </w:r>
+      <w:proofErr w:type="spellStart"/>
       <w:proofErr w:type="gramStart"/>
       <w:r>
         <w:rPr>
@@ -12842,6 +13842,7 @@
         </w:rPr>
         <w:t>io</w:t>
       </w:r>
+      <w:proofErr w:type="spellEnd"/>
       <w:proofErr w:type="gramEnd"/>
       <w:r>
         <w:t>, which is attached by default. This listener has an empty configuration document, and provides access to a number of prope</w:t>
@@ -12857,6 +13858,7 @@
       <w:pPr>
         <w:pStyle w:val="NormalParagraph"/>
       </w:pPr>
+      <w:proofErr w:type="spellStart"/>
       <w:proofErr w:type="gramStart"/>
       <w:r>
         <w:rPr>
@@ -12864,6 +13866,7 @@
         </w:rPr>
         <w:t>stdout</w:t>
       </w:r>
+      <w:proofErr w:type="spellEnd"/>
       <w:proofErr w:type="gramEnd"/>
     </w:p>
     <w:p>
@@ -12879,6 +13882,7 @@
       <w:pPr>
         <w:pStyle w:val="NormalParagraph"/>
       </w:pPr>
+      <w:proofErr w:type="spellStart"/>
       <w:proofErr w:type="gramStart"/>
       <w:r>
         <w:rPr>
@@ -12886,6 +13890,7 @@
         </w:rPr>
         <w:t>stderr</w:t>
       </w:r>
+      <w:proofErr w:type="spellEnd"/>
       <w:proofErr w:type="gramEnd"/>
     </w:p>
     <w:p>
@@ -12903,6 +13908,7 @@
       <w:pPr>
         <w:pStyle w:val="NormalParagraph"/>
       </w:pPr>
+      <w:proofErr w:type="spellStart"/>
       <w:proofErr w:type="gramStart"/>
       <w:r>
         <w:rPr>
@@ -12910,6 +13916,7 @@
         </w:rPr>
         <w:t>exitcode</w:t>
       </w:r>
+      <w:proofErr w:type="spellEnd"/>
       <w:proofErr w:type="gramEnd"/>
     </w:p>
     <w:p>
@@ -12930,6 +13937,7 @@
       <w:pPr>
         <w:pStyle w:val="NormalParagraph"/>
       </w:pPr>
+      <w:proofErr w:type="spellStart"/>
       <w:proofErr w:type="gramStart"/>
       <w:r>
         <w:rPr>
@@ -12937,6 +13945,7 @@
         </w:rPr>
         <w:t>notificationAddress</w:t>
       </w:r>
+      <w:proofErr w:type="spellEnd"/>
       <w:proofErr w:type="gramEnd"/>
     </w:p>
     <w:p>
@@ -12957,6 +13966,7 @@
       <w:pPr>
         <w:pStyle w:val="NormalParagraph"/>
       </w:pPr>
+      <w:proofErr w:type="spellStart"/>
       <w:proofErr w:type="gramStart"/>
       <w:r>
         <w:rPr>
@@ -12964,6 +13974,7 @@
         </w:rPr>
         <w:t>usageRecord</w:t>
       </w:r>
+      <w:proofErr w:type="spellEnd"/>
       <w:proofErr w:type="gramEnd"/>
     </w:p>
     <w:p>
@@ -13015,6 +14026,7 @@
       <w:pPr>
         <w:pStyle w:val="NormalParagraph"/>
       </w:pPr>
+      <w:proofErr w:type="spellStart"/>
       <w:proofErr w:type="gramStart"/>
       <w:r>
         <w:rPr>
@@ -13022,6 +14034,7 @@
         </w:rPr>
         <w:t>getRunOwner</w:t>
       </w:r>
+      <w:proofErr w:type="spellEnd"/>
       <w:proofErr w:type="gramEnd"/>
     </w:p>
     <w:p>
@@ -13037,6 +14050,7 @@
       <w:pPr>
         <w:pStyle w:val="NormalParagraph"/>
       </w:pPr>
+      <w:proofErr w:type="spellStart"/>
       <w:proofErr w:type="gramStart"/>
       <w:r>
         <w:rPr>
@@ -13044,6 +14058,7 @@
         </w:rPr>
         <w:t>listRunPermissions</w:t>
       </w:r>
+      <w:proofErr w:type="spellEnd"/>
       <w:proofErr w:type="gramEnd"/>
     </w:p>
     <w:p>
@@ -13059,6 +14074,7 @@
       <w:pPr>
         <w:pStyle w:val="NormalParagraph"/>
       </w:pPr>
+      <w:proofErr w:type="spellStart"/>
       <w:proofErr w:type="gramStart"/>
       <w:r>
         <w:rPr>
@@ -13066,6 +14082,7 @@
         </w:rPr>
         <w:t>setRunPermission</w:t>
       </w:r>
+      <w:proofErr w:type="spellEnd"/>
       <w:proofErr w:type="gramEnd"/>
     </w:p>
     <w:p>
@@ -13081,6 +14098,7 @@
       <w:pPr>
         <w:pStyle w:val="NormalParagraph"/>
       </w:pPr>
+      <w:proofErr w:type="spellStart"/>
       <w:proofErr w:type="gramStart"/>
       <w:r>
         <w:rPr>
@@ -13088,6 +14106,7 @@
         </w:rPr>
         <w:t>getRunCredentials</w:t>
       </w:r>
+      <w:proofErr w:type="spellEnd"/>
       <w:proofErr w:type="gramEnd"/>
     </w:p>
     <w:p>
@@ -13103,6 +14122,7 @@
       <w:pPr>
         <w:pStyle w:val="NormalParagraph"/>
       </w:pPr>
+      <w:proofErr w:type="spellStart"/>
       <w:proofErr w:type="gramStart"/>
       <w:r>
         <w:rPr>
@@ -13110,6 +14130,7 @@
         </w:rPr>
         <w:t>setRunCredential</w:t>
       </w:r>
+      <w:proofErr w:type="spellEnd"/>
       <w:proofErr w:type="gramEnd"/>
     </w:p>
     <w:p>
@@ -13125,6 +14146,7 @@
       <w:pPr>
         <w:pStyle w:val="NormalParagraph"/>
       </w:pPr>
+      <w:proofErr w:type="spellStart"/>
       <w:proofErr w:type="gramStart"/>
       <w:r>
         <w:rPr>
@@ -13132,6 +14154,7 @@
         </w:rPr>
         <w:t>deleteRunCredential</w:t>
       </w:r>
+      <w:proofErr w:type="spellEnd"/>
       <w:proofErr w:type="gramEnd"/>
     </w:p>
     <w:p>
@@ -13153,6 +14176,7 @@
       <w:pPr>
         <w:pStyle w:val="NormalParagraph"/>
       </w:pPr>
+      <w:proofErr w:type="spellStart"/>
       <w:proofErr w:type="gramStart"/>
       <w:r>
         <w:rPr>
@@ -13160,6 +14184,7 @@
         </w:rPr>
         <w:t>getRunCertificates</w:t>
       </w:r>
+      <w:proofErr w:type="spellEnd"/>
       <w:proofErr w:type="gramEnd"/>
     </w:p>
     <w:p>
@@ -13181,6 +14206,7 @@
       <w:pPr>
         <w:pStyle w:val="NormalParagraph"/>
       </w:pPr>
+      <w:proofErr w:type="spellStart"/>
       <w:proofErr w:type="gramStart"/>
       <w:r>
         <w:rPr>
@@ -13188,6 +14214,7 @@
         </w:rPr>
         <w:t>setRunCertificates</w:t>
       </w:r>
+      <w:proofErr w:type="spellEnd"/>
       <w:proofErr w:type="gramEnd"/>
     </w:p>
     <w:p>
@@ -13203,6 +14230,7 @@
       <w:pPr>
         <w:pStyle w:val="NormalParagraph"/>
       </w:pPr>
+      <w:proofErr w:type="spellStart"/>
       <w:proofErr w:type="gramStart"/>
       <w:r>
         <w:rPr>
@@ -13210,6 +14238,7 @@
         </w:rPr>
         <w:t>deleteRunCertificates</w:t>
       </w:r>
+      <w:proofErr w:type="spellEnd"/>
       <w:proofErr w:type="gramEnd"/>
     </w:p>
     <w:p>
@@ -13248,10 +14277,7 @@
       </w:r>
       <w:proofErr w:type="gramEnd"/>
     </w:p>
-    <w:p>
-      <w:bookmarkStart w:id="0" w:name="_GoBack"/>
-      <w:bookmarkEnd w:id="0"/>
-    </w:p>
+    <w:p/>
     <w:sectPr>
       <w:pgSz w:w="11900" w:h="16840"/>
       <w:pgMar w:top="1440" w:right="1800" w:bottom="1440" w:left="1800" w:header="708" w:footer="708" w:gutter="0"/>

</xml_diff>

<commit_message>
Final part of TAVSERV-152
</commit_message>
<xml_diff>
--- a/usage.docx
+++ b/usage.docx
@@ -441,13 +441,7 @@
         <w:footnoteReference w:id="1"/>
       </w:r>
       <w:r>
-        <w:t xml:space="preserve"> subdirectories will be crea</w:t>
-      </w:r>
-      <w:r>
-        <w:t>t</w:t>
-      </w:r>
-      <w:r>
-        <w:t>ed:</w:t>
+        <w:t xml:space="preserve"> subdirectories will be created:</w:t>
       </w:r>
     </w:p>
     <w:p>
@@ -1566,12 +1560,7 @@
         <w:t>b</w:t>
       </w:r>
       <w:r>
-        <w:t>served in practice. The black arrows represent automatic state chang</w:t>
-      </w:r>
-      <w:bookmarkStart w:id="1" w:name="_GoBack"/>
-      <w:bookmarkEnd w:id="1"/>
-      <w:r>
-        <w:t>es, the blue arrows are for manually-triggered transition, and the red arrows are destru</w:t>
+        <w:t>served in practice. The black arrows represent automatic state changes, the blue arrows are for manually-triggered transition, and the red arrows are destru</w:t>
       </w:r>
       <w:r>
         <w:t>c</w:t>
@@ -2977,7 +2966,43 @@
         </w:numPr>
       </w:pPr>
       <w:r>
-        <w:t xml:space="preserve">Now you can start the file running. This is done by using a PUT to set </w:t>
+        <w:t>If the workflow refers to a secured external service, it is necessary to su</w:t>
+      </w:r>
+      <w:r>
+        <w:t>p</w:t>
+      </w:r>
+      <w:r>
+        <w:t>ply some additional credentials. For a SOAP web-service, these crede</w:t>
+      </w:r>
+      <w:r>
+        <w:t>n</w:t>
+      </w:r>
+      <w:r>
+        <w:t>tials are associated in Taverna with the WSDL description of the web se</w:t>
+      </w:r>
+      <w:r>
+        <w:t>r</w:t>
+      </w:r>
+      <w:r>
+        <w:t xml:space="preserve">vice. The credentials </w:t>
+      </w:r>
+      <w:r>
+        <w:rPr>
+          <w:i/>
+        </w:rPr>
+        <w:t>must</w:t>
+      </w:r>
+      <w:r>
+        <w:t xml:space="preserve"> be supplied before the workflow run starts.</w:t>
+      </w:r>
+    </w:p>
+    <w:p>
+      <w:pPr>
+        <w:pStyle w:val="NormalParagraph"/>
+        <w:ind w:left="720"/>
+      </w:pPr>
+      <w:r>
+        <w:t xml:space="preserve">To set a username and password for a service, you would POST to </w:t>
       </w:r>
       <w:r>
         <w:rPr>
@@ -3002,19 +3027,277 @@
         <w:rPr>
           <w:i/>
         </w:rPr>
-        <w:t>/status</w:t>
-      </w:r>
-      <w:r>
-        <w:t xml:space="preserve"> to the plain text value </w:t>
-      </w:r>
-      <w:r>
-        <w:rPr>
-          <w:i/>
-        </w:rPr>
-        <w:t>Operating</w:t>
-      </w:r>
-      <w:r>
-        <w:t>.</w:t>
+        <w:t>/</w:t>
+      </w:r>
+      <w:r>
+        <w:rPr>
+          <w:i/>
+        </w:rPr>
+        <w:t>security/credentials</w:t>
+      </w:r>
+      <w:r>
+        <w:t xml:space="preserve"> a message like this (assuming that the WSDL address is “</w:t>
+      </w:r>
+      <w:r>
+        <w:rPr>
+          <w:i/>
+        </w:rPr>
+        <w:t>https://host/serv.wsdl</w:t>
+      </w:r>
+      <w:r>
+        <w:t xml:space="preserve">”, </w:t>
+      </w:r>
+      <w:r>
+        <w:t>that the username to use is “</w:t>
+      </w:r>
+      <w:r>
+        <w:rPr>
+          <w:i/>
+        </w:rPr>
+        <w:t>fred123</w:t>
+      </w:r>
+      <w:r>
+        <w:t>”,</w:t>
+      </w:r>
+      <w:r>
+        <w:t xml:space="preserve"> and that the password is “</w:t>
+      </w:r>
+      <w:r>
+        <w:rPr>
+          <w:i/>
+        </w:rPr>
+        <w:t>ThePassWord</w:t>
+      </w:r>
+      <w:r>
+        <w:t>”</w:t>
+      </w:r>
+      <w:r>
+        <w:t>):</w:t>
+      </w:r>
+    </w:p>
+    <w:p>
+      <w:pPr>
+        <w:pStyle w:val="Literaltext"/>
+        <w:ind w:left="720"/>
+        <w:rPr>
+          <w:rStyle w:val="XMLAttributeContent"/>
+        </w:rPr>
+      </w:pPr>
+      <w:r>
+        <w:rPr>
+          <w:rStyle w:val="XMLElement"/>
+        </w:rPr>
+        <w:t>&lt;t2sr:credential</w:t>
+      </w:r>
+      <w:r>
+        <w:t xml:space="preserve"> </w:t>
+      </w:r>
+      <w:r>
+        <w:rPr>
+          <w:rStyle w:val="XMLAttribute"/>
+        </w:rPr>
+        <w:t>xmlns:t2sr</w:t>
+      </w:r>
+      <w:r>
+        <w:t>=</w:t>
+      </w:r>
+      <w:r>
+        <w:br/>
+        <w:t xml:space="preserve">        </w:t>
+      </w:r>
+      <w:r>
+        <w:t xml:space="preserve">    </w:t>
+      </w:r>
+      <w:r>
+        <w:rPr>
+          <w:rStyle w:val="XMLAttributeContent"/>
+        </w:rPr>
+        <w:t>"http://ns.taverna.org.uk/2010/xml/server/rest/"</w:t>
+      </w:r>
+    </w:p>
+    <w:p>
+      <w:pPr>
+        <w:pStyle w:val="Literaltext"/>
+        <w:ind w:left="720"/>
+        <w:rPr>
+          <w:rStyle w:val="XMLElement"/>
+        </w:rPr>
+      </w:pPr>
+      <w:r>
+        <w:t xml:space="preserve">       </w:t>
+      </w:r>
+      <w:r>
+        <w:t xml:space="preserve"> </w:t>
+      </w:r>
+      <w:r>
+        <w:rPr>
+          <w:rStyle w:val="XMLAttribute"/>
+        </w:rPr>
+        <w:t>xmlns:t2s</w:t>
+      </w:r>
+      <w:r>
+        <w:t>=</w:t>
+      </w:r>
+      <w:r>
+        <w:rPr>
+          <w:rStyle w:val="XMLAttributeContent"/>
+        </w:rPr>
+        <w:t>"http://ns.tave</w:t>
+      </w:r>
+      <w:r>
+        <w:rPr>
+          <w:rStyle w:val="XMLAttributeContent"/>
+        </w:rPr>
+        <w:t>rna.org.uk/2010/xml/server/</w:t>
+      </w:r>
+      <w:r>
+        <w:rPr>
+          <w:rStyle w:val="XMLAttributeContent"/>
+        </w:rPr>
+        <w:t>"</w:t>
+      </w:r>
+      <w:r>
+        <w:rPr>
+          <w:rStyle w:val="XMLElement"/>
+        </w:rPr>
+        <w:t>&gt;</w:t>
+      </w:r>
+    </w:p>
+    <w:p>
+      <w:pPr>
+        <w:pStyle w:val="Literaltext"/>
+        <w:ind w:left="720"/>
+        <w:rPr>
+          <w:rStyle w:val="XMLElement"/>
+        </w:rPr>
+      </w:pPr>
+      <w:r>
+        <w:rPr>
+          <w:rStyle w:val="XMLElement"/>
+        </w:rPr>
+        <w:t xml:space="preserve">    &lt;t2s:userpass&gt;</w:t>
+      </w:r>
+    </w:p>
+    <w:p>
+      <w:pPr>
+        <w:pStyle w:val="Literaltext"/>
+        <w:ind w:left="720"/>
+        <w:rPr>
+          <w:rStyle w:val="XMLElement"/>
+        </w:rPr>
+      </w:pPr>
+      <w:r>
+        <w:rPr>
+          <w:rStyle w:val="XMLElement"/>
+        </w:rPr>
+        <w:t xml:space="preserve">        &lt;t2s:serviceURI&gt;</w:t>
+      </w:r>
+      <w:r>
+        <w:t>https://host/serv.wsdl</w:t>
+      </w:r>
+      <w:r>
+        <w:rPr>
+          <w:rStyle w:val="XMLElement"/>
+        </w:rPr>
+        <w:t>&lt;/t2s:serviceURI&gt;</w:t>
+      </w:r>
+    </w:p>
+    <w:p>
+      <w:pPr>
+        <w:pStyle w:val="Literaltext"/>
+        <w:ind w:left="720"/>
+        <w:rPr>
+          <w:rStyle w:val="XMLElement"/>
+        </w:rPr>
+      </w:pPr>
+      <w:r>
+        <w:rPr>
+          <w:rStyle w:val="XMLElement"/>
+        </w:rPr>
+        <w:t xml:space="preserve">        &lt;t2s:username&gt;</w:t>
+      </w:r>
+      <w:r>
+        <w:t>fred123</w:t>
+      </w:r>
+      <w:r>
+        <w:rPr>
+          <w:rStyle w:val="XMLElement"/>
+        </w:rPr>
+        <w:t>&lt;/t2s:username&gt;</w:t>
+      </w:r>
+    </w:p>
+    <w:p>
+      <w:pPr>
+        <w:pStyle w:val="Literaltext"/>
+        <w:ind w:left="720"/>
+        <w:rPr>
+          <w:rStyle w:val="XMLElement"/>
+        </w:rPr>
+      </w:pPr>
+      <w:r>
+        <w:rPr>
+          <w:rStyle w:val="XMLElement"/>
+        </w:rPr>
+        <w:t xml:space="preserve">        &lt;t2s:password&gt;</w:t>
+      </w:r>
+      <w:r>
+        <w:t>ThePassWord</w:t>
+      </w:r>
+      <w:r>
+        <w:rPr>
+          <w:rStyle w:val="XMLElement"/>
+        </w:rPr>
+        <w:t>&lt;/t2s:password&gt;</w:t>
+      </w:r>
+    </w:p>
+    <w:p>
+      <w:pPr>
+        <w:pStyle w:val="Literaltext"/>
+        <w:ind w:left="720"/>
+        <w:rPr>
+          <w:rStyle w:val="XMLElement"/>
+        </w:rPr>
+      </w:pPr>
+      <w:r>
+        <w:rPr>
+          <w:rStyle w:val="XMLElement"/>
+        </w:rPr>
+        <w:t xml:space="preserve">    &lt;/t2s:userpass&gt;</w:t>
+      </w:r>
+    </w:p>
+    <w:p>
+      <w:pPr>
+        <w:pStyle w:val="Literaltext"/>
+        <w:ind w:left="720"/>
+        <w:rPr>
+          <w:rStyle w:val="XMLElement"/>
+        </w:rPr>
+      </w:pPr>
+      <w:r>
+        <w:rPr>
+          <w:rStyle w:val="XMLElement"/>
+        </w:rPr>
+        <w:t>&lt;/t2sr:credential&gt;</w:t>
+      </w:r>
+    </w:p>
+    <w:p>
+      <w:pPr>
+        <w:pStyle w:val="NormalParagraph"/>
+        <w:ind w:left="720"/>
+      </w:pPr>
+      <w:r>
+        <w:t>For REST services, the simplest way to find the correct security URI to use with the service is to run a short workflow against the service in the T</w:t>
+      </w:r>
+      <w:r>
+        <w:t>a</w:t>
+      </w:r>
+      <w:r>
+        <w:t>verna</w:t>
+      </w:r>
+      <w:bookmarkStart w:id="1" w:name="_GoBack"/>
+      <w:bookmarkEnd w:id="1"/>
+      <w:r>
+        <w:t xml:space="preserve"> Workbench and to then look up the URI in the credential manager.</w:t>
       </w:r>
     </w:p>
     <w:p>
@@ -3026,7 +3309,13 @@
         </w:numPr>
       </w:pPr>
       <w:r>
-        <w:t xml:space="preserve">Now you need to poll, waiting for the workflow to finish. To discover the state of a run, you can (at any time) do a GET on </w:t>
+        <w:t xml:space="preserve">Now you can start the </w:t>
+      </w:r>
+      <w:r>
+        <w:t xml:space="preserve">workflow </w:t>
+      </w:r>
+      <w:r>
+        <w:t xml:space="preserve">running. This is done by using a PUT to set </w:t>
       </w:r>
       <w:r>
         <w:rPr>
@@ -3054,16 +3343,7 @@
         <w:t>/status</w:t>
       </w:r>
       <w:r>
-        <w:t xml:space="preserve">; when the workflow has finished executing, this will return </w:t>
-      </w:r>
-      <w:r>
-        <w:rPr>
-          <w:i/>
-        </w:rPr>
-        <w:t>Finished</w:t>
-      </w:r>
-      <w:r>
-        <w:t xml:space="preserve"> instead of </w:t>
+        <w:t xml:space="preserve"> to the plain text value </w:t>
       </w:r>
       <w:r>
         <w:rPr>
@@ -3072,34 +3352,7 @@
         <w:t>Operating</w:t>
       </w:r>
       <w:r>
-        <w:t xml:space="preserve"> (or </w:t>
-      </w:r>
-      <w:r>
-        <w:rPr>
-          <w:i/>
-        </w:rPr>
-        <w:t>Initialized</w:t>
-      </w:r>
-      <w:r>
-        <w:t>, the starting state).</w:t>
-      </w:r>
-    </w:p>
-    <w:p>
-      <w:pPr>
-        <w:pStyle w:val="NormalParagraph"/>
-        <w:ind w:left="720"/>
-      </w:pPr>
-      <w:r>
-        <w:t xml:space="preserve">There is a fourth state, </w:t>
-      </w:r>
-      <w:r>
-        <w:rPr>
-          <w:i/>
-        </w:rPr>
-        <w:t>Stopped</w:t>
-      </w:r>
-      <w:r>
-        <w:t>, but it is not supported in this release.</w:t>
+        <w:t>.</w:t>
       </w:r>
     </w:p>
     <w:p>
@@ -3111,13 +3364,7 @@
         </w:numPr>
       </w:pPr>
       <w:r>
-        <w:t>Every workflow run has an expiry time, after which it will be destroyed and all resources (i.e., local files) associated with it cleaned up. By default in this release, this is 20 minutes after initial creation. To see when a pa</w:t>
-      </w:r>
-      <w:r>
-        <w:t>r</w:t>
-      </w:r>
-      <w:r>
-        <w:t xml:space="preserve">ticular run is scheduled to be disposed of, do a GET on </w:t>
+        <w:t xml:space="preserve">Now you need to poll, waiting for the workflow to finish. To discover the state of a run, you can (at any time) do a GET on </w:t>
       </w:r>
       <w:r>
         <w:rPr>
@@ -3142,28 +3389,55 @@
         <w:rPr>
           <w:i/>
         </w:rPr>
-        <w:t>/expiry</w:t>
-      </w:r>
-      <w:r>
-        <w:t>; you may set the time when the run is disposed of by PUTting a new time to that same URI. Note that this includes not just the time when the wor</w:t>
-      </w:r>
-      <w:r>
-        <w:t>k</w:t>
-      </w:r>
-      <w:r>
-        <w:t>flow is executing, but also when the input files are being created befor</w:t>
-      </w:r>
-      <w:r>
-        <w:t>e</w:t>
-      </w:r>
-      <w:r>
-        <w:t>hand and when the results are being downloaded afterwards; you are a</w:t>
-      </w:r>
-      <w:r>
-        <w:t>d</w:t>
-      </w:r>
-      <w:r>
-        <w:t>vised to make your clients regularly advance the expiry time while the run is in use.</w:t>
+        <w:t>/status</w:t>
+      </w:r>
+      <w:r>
+        <w:t xml:space="preserve">; when the workflow has finished executing, this will return </w:t>
+      </w:r>
+      <w:r>
+        <w:rPr>
+          <w:i/>
+        </w:rPr>
+        <w:t>Finished</w:t>
+      </w:r>
+      <w:r>
+        <w:t xml:space="preserve"> instead of </w:t>
+      </w:r>
+      <w:r>
+        <w:rPr>
+          <w:i/>
+        </w:rPr>
+        <w:t>Operating</w:t>
+      </w:r>
+      <w:r>
+        <w:t xml:space="preserve"> (or </w:t>
+      </w:r>
+      <w:r>
+        <w:rPr>
+          <w:i/>
+        </w:rPr>
+        <w:t>Initialized</w:t>
+      </w:r>
+      <w:r>
+        <w:t>, the starting state).</w:t>
+      </w:r>
+    </w:p>
+    <w:p>
+      <w:pPr>
+        <w:pStyle w:val="NormalParagraph"/>
+        <w:ind w:left="720"/>
+      </w:pPr>
+      <w:r>
+        <w:t xml:space="preserve">There is a fourth state, </w:t>
+      </w:r>
+      <w:r>
+        <w:rPr>
+          <w:i/>
+        </w:rPr>
+        <w:t>Stopped</w:t>
+      </w:r>
+      <w:r>
+        <w:t>, but it is not supported in this release.</w:t>
       </w:r>
     </w:p>
     <w:p>
@@ -3175,6 +3449,70 @@
         </w:numPr>
       </w:pPr>
       <w:r>
+        <w:t>Every workflow run has an expiry time, after which it will be destroyed and all resources (i.e., local files) associated with it cleaned up. By default in this release, this is 20 minutes after initial creation. To see when a pa</w:t>
+      </w:r>
+      <w:r>
+        <w:t>r</w:t>
+      </w:r>
+      <w:r>
+        <w:t xml:space="preserve">ticular run is scheduled to be disposed of, do a GET on </w:t>
+      </w:r>
+      <w:r>
+        <w:rPr>
+          <w:i/>
+        </w:rPr>
+        <w:t>«</w:t>
+      </w:r>
+      <w:r>
+        <w:rPr>
+          <w:i/>
+          <w:sz w:val="22"/>
+        </w:rPr>
+        <w:t>RUN_URI</w:t>
+      </w:r>
+      <w:r>
+        <w:rPr>
+          <w:i/>
+        </w:rPr>
+        <w:t>»</w:t>
+      </w:r>
+      <w:r>
+        <w:rPr>
+          <w:i/>
+        </w:rPr>
+        <w:t>/expiry</w:t>
+      </w:r>
+      <w:r>
+        <w:t>; you may set the time when the run is disposed of by PUTting a new time to that same URI. Note that this includes not just the time when the wor</w:t>
+      </w:r>
+      <w:r>
+        <w:t>k</w:t>
+      </w:r>
+      <w:r>
+        <w:t>flow is executing, but also when the input files are being created befor</w:t>
+      </w:r>
+      <w:r>
+        <w:t>e</w:t>
+      </w:r>
+      <w:r>
+        <w:t>hand and when the results are being downloaded afterwards; you are a</w:t>
+      </w:r>
+      <w:r>
+        <w:t>d</w:t>
+      </w:r>
+      <w:r>
+        <w:t>vised to make your clients regularly advance the expiry time while the run is in use.</w:t>
+      </w:r>
+    </w:p>
+    <w:p>
+      <w:pPr>
+        <w:pStyle w:val="NormalParagraph"/>
+        <w:numPr>
+          <w:ilvl w:val="0"/>
+          <w:numId w:val="7"/>
+        </w:numPr>
+      </w:pPr>
+      <w:r>
         <w:t xml:space="preserve">The outputs from the workflow are files created in the out subdirectory of the run's working directory. The contents of the subdirectory can be read by doing a GET on </w:t>
       </w:r>
       <w:r>
@@ -3203,13 +3541,7 @@
         <w:t>/wd/out</w:t>
       </w:r>
       <w:r>
-        <w:t xml:space="preserve"> which will return an XML doc</w:t>
-      </w:r>
-      <w:r>
-        <w:t>u</w:t>
-      </w:r>
-      <w:r>
-        <w:t>ment describing the contents of the directory, with links to each of the files within it. Doing a GET on those links will retrieve the actual created files (as uninterpreted binary data).</w:t>
+        <w:t xml:space="preserve"> which will return an XML document describing the contents of the directory, with links to each of the files within it. Doing a GET on those links will retrieve the actual created files (as uninterpreted binary data).</w:t>
       </w:r>
     </w:p>
     <w:p>
@@ -3976,13 +4308,7 @@
               <w:jc w:val="center"/>
             </w:pPr>
             <w:r>
-              <w:t>Pr</w:t>
-            </w:r>
-            <w:r>
-              <w:t>e</w:t>
-            </w:r>
-            <w:r>
-              <w:t>fix</w:t>
+              <w:t>Prefix</w:t>
             </w:r>
           </w:p>
         </w:tc>
@@ -15649,7 +15975,17 @@
         <w:sz w:val="20"/>
         <w:szCs w:val="20"/>
       </w:rPr>
-      <w:instrText xml:space="preserve"> REF _Ref193763401 \h </w:instrText>
+      <w:instrText xml:space="preserve"> REF _Ref193766872 \h </w:instrText>
+    </w:r>
+    <w:r>
+      <w:rPr>
+        <w:rFonts w:asciiTheme="majorHAnsi" w:hAnsiTheme="majorHAnsi"/>
+        <w:b/>
+        <w:i/>
+        <w:color w:val="1F497D" w:themeColor="text2"/>
+        <w:sz w:val="20"/>
+        <w:szCs w:val="20"/>
+      </w:rPr>
     </w:r>
     <w:r>
       <w:rPr>
@@ -15665,12 +16001,13 @@
     <w:r>
       <w:rPr>
         <w:rFonts w:asciiTheme="majorHAnsi" w:hAnsiTheme="majorHAnsi"/>
+        <w:b/>
         <w:i/>
         <w:color w:val="1F497D" w:themeColor="text2"/>
         <w:sz w:val="20"/>
         <w:szCs w:val="20"/>
       </w:rPr>
-      <w:t>Error! Reference source not found.</w:t>
+      <w:t>Taverna 2.3 Server: Usage and API Guide</w:t>
     </w:r>
     <w:r>
       <w:rPr>
@@ -15816,7 +16153,7 @@
         <w:sz w:val="20"/>
         <w:szCs w:val="20"/>
       </w:rPr>
-      <w:t>2</w:t>
+      <w:t>1</w:t>
     </w:r>
     <w:r>
       <w:rPr>
@@ -18994,7 +19331,7 @@
 </file>
 
 <file path=customXml/itemProps1.xml><?xml version="1.0" encoding="utf-8"?>
-<ds:datastoreItem xmlns:ds="http://schemas.openxmlformats.org/officeDocument/2006/customXml" ds:itemID="{250A4E34-08E6-D84B-9E0A-67D07B03B5E1}">
+<ds:datastoreItem xmlns:ds="http://schemas.openxmlformats.org/officeDocument/2006/customXml" ds:itemID="{56D87AEE-1394-764F-971C-ED78DA482526}">
   <ds:schemaRefs>
     <ds:schemaRef ds:uri="http://schemas.openxmlformats.org/officeDocument/2006/bibliography"/>
   </ds:schemaRefs>

</xml_diff>